<commit_message>
change size, location of images
Width of average day images lessened.
demand_plots folder renamed for consistency: demandPlots.
</commit_message>
<xml_diff>
--- a/BuildingDemandCharacterizationStudy-ProgressReport.docx
+++ b/BuildingDemandCharacterizationStudy-ProgressReport.docx
@@ -1,6 +1,6 @@
 
 <file path=word/document.xml><?xml version="1.0" encoding="utf-8"?>
-<w:document xmlns:wpc="http://schemas.microsoft.com/office/word/2010/wordprocessingCanvas" xmlns:cx="http://schemas.microsoft.com/office/drawing/2014/chartex" xmlns:cx1="http://schemas.microsoft.com/office/drawing/2015/9/8/chartex" xmlns:cx2="http://schemas.microsoft.com/office/drawing/2015/10/21/chartex" xmlns:cx3="http://schemas.microsoft.com/office/drawing/2016/5/9/chartex" xmlns:cx4="http://schemas.microsoft.com/office/drawing/2016/5/10/chartex" xmlns:cx5="http://schemas.microsoft.com/office/drawing/2016/5/11/chartex" xmlns:cx6="http://schemas.microsoft.com/office/drawing/2016/5/12/chartex" xmlns:cx7="http://schemas.microsoft.com/office/drawing/2016/5/13/chartex" xmlns:cx8="http://schemas.microsoft.com/office/drawing/2016/5/14/chartex" xmlns:mc="http://schemas.openxmlformats.org/markup-compatibility/2006" xmlns:aink="http://schemas.microsoft.com/office/drawing/2016/ink" xmlns:am3d="http://schemas.microsoft.com/office/drawing/2017/model3d" xmlns:o="urn:schemas-microsoft-com:office:office" xmlns:r="http://schemas.openxmlformats.org/officeDocument/2006/relationships" xmlns:m="http://schemas.openxmlformats.org/officeDocument/2006/math" xmlns:v="urn:schemas-microsoft-com:vml" xmlns:wp14="http://schemas.microsoft.com/office/word/2010/wordprocessingDrawing" xmlns:wp="http://schemas.openxmlformats.org/drawingml/2006/wordprocessingDrawing" xmlns:w10="urn:schemas-microsoft-com:office:word" xmlns:w="http://schemas.openxmlformats.org/wordprocessingml/2006/main" xmlns:w14="http://schemas.microsoft.com/office/word/2010/wordml" xmlns:w15="http://schemas.microsoft.com/office/word/2012/wordml" xmlns:w16se="http://schemas.microsoft.com/office/word/2015/wordml/symex" xmlns:wpg="http://schemas.microsoft.com/office/word/2010/wordprocessingGroup" xmlns:wpi="http://schemas.microsoft.com/office/word/2010/wordprocessingInk" xmlns:wne="http://schemas.microsoft.com/office/word/2006/wordml" xmlns:wps="http://schemas.microsoft.com/office/word/2010/wordprocessingShape" mc:Ignorable="w14 w15 w16se wp14">
+<w:document xmlns:wpc="http://schemas.microsoft.com/office/word/2010/wordprocessingCanvas" xmlns:cx="http://schemas.microsoft.com/office/drawing/2014/chartex" xmlns:cx1="http://schemas.microsoft.com/office/drawing/2015/9/8/chartex" xmlns:cx2="http://schemas.microsoft.com/office/drawing/2015/10/21/chartex" xmlns:cx3="http://schemas.microsoft.com/office/drawing/2016/5/9/chartex" xmlns:cx4="http://schemas.microsoft.com/office/drawing/2016/5/10/chartex" xmlns:cx5="http://schemas.microsoft.com/office/drawing/2016/5/11/chartex" xmlns:cx6="http://schemas.microsoft.com/office/drawing/2016/5/12/chartex" xmlns:cx7="http://schemas.microsoft.com/office/drawing/2016/5/13/chartex" xmlns:cx8="http://schemas.microsoft.com/office/drawing/2016/5/14/chartex" xmlns:mc="http://schemas.openxmlformats.org/markup-compatibility/2006" xmlns:aink="http://schemas.microsoft.com/office/drawing/2016/ink" xmlns:am3d="http://schemas.microsoft.com/office/drawing/2017/model3d" xmlns:o="urn:schemas-microsoft-com:office:office" xmlns:r="http://schemas.openxmlformats.org/officeDocument/2006/relationships" xmlns:m="http://schemas.openxmlformats.org/officeDocument/2006/math" xmlns:v="urn:schemas-microsoft-com:vml" xmlns:wp14="http://schemas.microsoft.com/office/word/2010/wordprocessingDrawing" xmlns:wp="http://schemas.openxmlformats.org/drawingml/2006/wordprocessingDrawing" xmlns:w10="urn:schemas-microsoft-com:office:word" xmlns:w="http://schemas.openxmlformats.org/wordprocessingml/2006/main" xmlns:w14="http://schemas.microsoft.com/office/word/2010/wordml" xmlns:w15="http://schemas.microsoft.com/office/word/2012/wordml" xmlns:w16cid="http://schemas.microsoft.com/office/word/2016/wordml/cid" xmlns:w16se="http://schemas.microsoft.com/office/word/2015/wordml/symex" xmlns:wpg="http://schemas.microsoft.com/office/word/2010/wordprocessingGroup" xmlns:wpi="http://schemas.microsoft.com/office/word/2010/wordprocessingInk" xmlns:wne="http://schemas.microsoft.com/office/word/2006/wordml" xmlns:wps="http://schemas.microsoft.com/office/word/2010/wordprocessingShape" mc:Ignorable="w14 w15 w16se w16cid wp14">
   <w:body>
     <w:p>
       <w:pPr>
@@ -230,16 +230,7 @@
         <w:t>ll buildings with total facility energy demand and total facility power demand data</w:t>
       </w:r>
       <w:r>
-        <w:t xml:space="preserve"> available have been downloaded </w:t>
-      </w:r>
-      <w:r>
-        <w:t xml:space="preserve">from </w:t>
-      </w:r>
-      <w:r>
-        <w:t xml:space="preserve">the </w:t>
-      </w:r>
-      <w:r>
-        <w:t>NYSERDA</w:t>
+        <w:t xml:space="preserve"> available have been downloaded from the NYSERDA</w:t>
       </w:r>
       <w:r>
         <w:t xml:space="preserve"> DG Integrated Data System database</w:t>
@@ -433,8 +424,6 @@
       <w:r>
         <w:t xml:space="preserve"> is currently no way to implement the last two metrics: heating- and cooling-electric overlap.</w:t>
       </w:r>
-      <w:bookmarkStart w:id="0" w:name="_GoBack"/>
-      <w:bookmarkEnd w:id="0"/>
     </w:p>
     <w:p/>
     <w:tbl>
@@ -1329,22 +1318,14 @@
         <w:t xml:space="preserve">shown in the appendix of this document </w:t>
       </w:r>
       <w:r>
-        <w:t xml:space="preserve">have been obtained for nine of the thirty buildings selected from among the </w:t>
+        <w:t xml:space="preserve">have been obtained for nine of the thirty buildings selected from among the entire set of NYSERDA database files. These nine were selected prior to any filtering of data, and as such were selected </w:t>
       </w:r>
       <w:proofErr w:type="gramStart"/>
       <w:r>
-        <w:t>entire set</w:t>
+        <w:t>on the basis of</w:t>
       </w:r>
       <w:proofErr w:type="gramEnd"/>
       <w:r>
-        <w:t xml:space="preserve"> of NYSERDA database files. These nine were selected prior to any filtering of data, and as such were selected </w:t>
-      </w:r>
-      <w:proofErr w:type="gramStart"/>
-      <w:r>
-        <w:t>on the basis of</w:t>
-      </w:r>
-      <w:proofErr w:type="gramEnd"/>
-      <w:r>
         <w:t xml:space="preserve"> the relative “niceness” of their data. In other words, the data for these nine buildings do not contain any egregious outliers that would </w:t>
       </w:r>
       <w:r>
@@ -1357,13 +1338,7 @@
         <w:t xml:space="preserve"> The analyses performed on this subset of buildings so far includes a histogram</w:t>
       </w:r>
       <w:r>
-        <w:t xml:space="preserve"> displaying the frequency of </w:t>
-      </w:r>
-      <w:r>
-        <w:t>demand</w:t>
-      </w:r>
-      <w:r>
-        <w:t xml:space="preserve"> values</w:t>
+        <w:t xml:space="preserve"> displaying the frequency of demand values</w:t>
       </w:r>
       <w:r>
         <w:t xml:space="preserve">, </w:t>
@@ -1481,10 +1456,10 @@
         </w:rPr>
         <w:lastRenderedPageBreak/>
         <w:drawing>
-          <wp:inline distT="0" distB="0" distL="0" distR="0" wp14:anchorId="73C7EAEE" wp14:editId="578C96C8">
-            <wp:extent cx="2670048" cy="2002536"/>
-            <wp:effectExtent l="0" t="0" r="0" b="0"/>
-            <wp:docPr id="19" name="Picture 19"/>
+          <wp:inline distT="0" distB="0" distL="0" distR="0">
+            <wp:extent cx="5943600" cy="3747135"/>
+            <wp:effectExtent l="0" t="0" r="0" b="5715"/>
+            <wp:docPr id="39" name="Picture 39"/>
             <wp:cNvGraphicFramePr>
               <a:graphicFrameLocks xmlns:a="http://schemas.openxmlformats.org/drawingml/2006/main" noChangeAspect="1"/>
             </wp:cNvGraphicFramePr>
@@ -1492,7 +1467,7 @@
               <a:graphicData uri="http://schemas.openxmlformats.org/drawingml/2006/picture">
                 <pic:pic xmlns:pic="http://schemas.openxmlformats.org/drawingml/2006/picture">
                   <pic:nvPicPr>
-                    <pic:cNvPr id="19" name="Chelsea Mercantile - New York City, NY_energyPlot.png"/>
+                    <pic:cNvPr id="39" name="Chelsea Mercantile - New York City, NY_demandPlots.png"/>
                     <pic:cNvPicPr/>
                   </pic:nvPicPr>
                   <pic:blipFill>
@@ -1510,7 +1485,7 @@
                   <pic:spPr>
                     <a:xfrm>
                       <a:off x="0" y="0"/>
-                      <a:ext cx="2670048" cy="2002536"/>
+                      <a:ext cx="5943600" cy="3747135"/>
                     </a:xfrm>
                     <a:prstGeom prst="rect">
                       <a:avLst/>
@@ -1527,10 +1502,10 @@
           <w:noProof/>
         </w:rPr>
         <w:drawing>
-          <wp:inline distT="0" distB="0" distL="0" distR="0" wp14:anchorId="47816D45" wp14:editId="4B49B826">
-            <wp:extent cx="2670048" cy="2002536"/>
-            <wp:effectExtent l="0" t="0" r="0" b="0"/>
-            <wp:docPr id="20" name="Picture 20"/>
+          <wp:inline distT="0" distB="0" distL="0" distR="0">
+            <wp:extent cx="5943600" cy="3747135"/>
+            <wp:effectExtent l="0" t="0" r="0" b="5715"/>
+            <wp:docPr id="40" name="Picture 40"/>
             <wp:cNvGraphicFramePr>
               <a:graphicFrameLocks xmlns:a="http://schemas.openxmlformats.org/drawingml/2006/main" noChangeAspect="1"/>
             </wp:cNvGraphicFramePr>
@@ -1538,7 +1513,7 @@
               <a:graphicData uri="http://schemas.openxmlformats.org/drawingml/2006/picture">
                 <pic:pic xmlns:pic="http://schemas.openxmlformats.org/drawingml/2006/picture">
                   <pic:nvPicPr>
-                    <pic:cNvPr id="20" name="Chelsea Mercantile - New York City, NY_powerPlot.png"/>
+                    <pic:cNvPr id="40" name="DHL - New York, NY_demandPlots.png"/>
                     <pic:cNvPicPr/>
                   </pic:nvPicPr>
                   <pic:blipFill>
@@ -1556,7 +1531,7 @@
                   <pic:spPr>
                     <a:xfrm>
                       <a:off x="0" y="0"/>
-                      <a:ext cx="2670048" cy="2002536"/>
+                      <a:ext cx="5943600" cy="3747135"/>
                     </a:xfrm>
                     <a:prstGeom prst="rect">
                       <a:avLst/>
@@ -1572,11 +1547,12 @@
         <w:rPr>
           <w:noProof/>
         </w:rPr>
+        <w:lastRenderedPageBreak/>
         <w:drawing>
           <wp:inline distT="0" distB="0" distL="0" distR="0">
-            <wp:extent cx="2670048" cy="2002536"/>
-            <wp:effectExtent l="0" t="0" r="0" b="0"/>
-            <wp:docPr id="1" name="Picture 1"/>
+            <wp:extent cx="5943600" cy="3747135"/>
+            <wp:effectExtent l="0" t="0" r="0" b="5715"/>
+            <wp:docPr id="41" name="Picture 41"/>
             <wp:cNvGraphicFramePr>
               <a:graphicFrameLocks xmlns:a="http://schemas.openxmlformats.org/drawingml/2006/main" noChangeAspect="1"/>
             </wp:cNvGraphicFramePr>
@@ -1584,7 +1560,7 @@
               <a:graphicData uri="http://schemas.openxmlformats.org/drawingml/2006/picture">
                 <pic:pic xmlns:pic="http://schemas.openxmlformats.org/drawingml/2006/picture">
                   <pic:nvPicPr>
-                    <pic:cNvPr id="1" name="Chelsea Mercantile - New York City, NY_energyHist.png"/>
+                    <pic:cNvPr id="41" name="East Irondequoit Central School District - Rochester, NY_demandPlots.png"/>
                     <pic:cNvPicPr/>
                   </pic:nvPicPr>
                   <pic:blipFill>
@@ -1602,7 +1578,7 @@
                   <pic:spPr>
                     <a:xfrm>
                       <a:off x="0" y="0"/>
-                      <a:ext cx="2670048" cy="2002536"/>
+                      <a:ext cx="5943600" cy="3747135"/>
                     </a:xfrm>
                     <a:prstGeom prst="rect">
                       <a:avLst/>
@@ -1620,9 +1596,9 @@
         </w:rPr>
         <w:drawing>
           <wp:inline distT="0" distB="0" distL="0" distR="0">
-            <wp:extent cx="2670048" cy="2002536"/>
-            <wp:effectExtent l="0" t="0" r="0" b="0"/>
-            <wp:docPr id="2" name="Picture 2"/>
+            <wp:extent cx="5943600" cy="3747135"/>
+            <wp:effectExtent l="0" t="0" r="0" b="5715"/>
+            <wp:docPr id="42" name="Picture 42"/>
             <wp:cNvGraphicFramePr>
               <a:graphicFrameLocks xmlns:a="http://schemas.openxmlformats.org/drawingml/2006/main" noChangeAspect="1"/>
             </wp:cNvGraphicFramePr>
@@ -1630,7 +1606,7 @@
               <a:graphicData uri="http://schemas.openxmlformats.org/drawingml/2006/picture">
                 <pic:pic xmlns:pic="http://schemas.openxmlformats.org/drawingml/2006/picture">
                   <pic:nvPicPr>
-                    <pic:cNvPr id="2" name="Chelsea Mercantile - New York City, NY_powerHist.png"/>
+                    <pic:cNvPr id="42" name="NY Presbyterian Hospital - New York, NY_demandPlots.png"/>
                     <pic:cNvPicPr/>
                   </pic:nvPicPr>
                   <pic:blipFill>
@@ -1648,7 +1624,7 @@
                   <pic:spPr>
                     <a:xfrm>
                       <a:off x="0" y="0"/>
-                      <a:ext cx="2670048" cy="2002536"/>
+                      <a:ext cx="5943600" cy="3747135"/>
                     </a:xfrm>
                     <a:prstGeom prst="rect">
                       <a:avLst/>
@@ -1664,11 +1640,12 @@
         <w:rPr>
           <w:noProof/>
         </w:rPr>
+        <w:lastRenderedPageBreak/>
         <w:drawing>
-          <wp:inline distT="0" distB="0" distL="0" distR="0" wp14:anchorId="4185B7F5" wp14:editId="41EF1642">
-            <wp:extent cx="2670048" cy="2002536"/>
-            <wp:effectExtent l="0" t="0" r="0" b="0"/>
-            <wp:docPr id="21" name="Picture 21"/>
+          <wp:inline distT="0" distB="0" distL="0" distR="0">
+            <wp:extent cx="5943600" cy="3747135"/>
+            <wp:effectExtent l="0" t="0" r="0" b="5715"/>
+            <wp:docPr id="43" name="Picture 43"/>
             <wp:cNvGraphicFramePr>
               <a:graphicFrameLocks xmlns:a="http://schemas.openxmlformats.org/drawingml/2006/main" noChangeAspect="1"/>
             </wp:cNvGraphicFramePr>
@@ -1676,7 +1653,7 @@
               <a:graphicData uri="http://schemas.openxmlformats.org/drawingml/2006/picture">
                 <pic:pic xmlns:pic="http://schemas.openxmlformats.org/drawingml/2006/picture">
                   <pic:nvPicPr>
-                    <pic:cNvPr id="21" name="DHL - New York, NY_energyPlot.png"/>
+                    <pic:cNvPr id="43" name="One Penn Plaza - New York, NY_demandPlots.png"/>
                     <pic:cNvPicPr/>
                   </pic:nvPicPr>
                   <pic:blipFill>
@@ -1694,7 +1671,7 @@
                   <pic:spPr>
                     <a:xfrm>
                       <a:off x="0" y="0"/>
-                      <a:ext cx="2670048" cy="2002536"/>
+                      <a:ext cx="5943600" cy="3747135"/>
                     </a:xfrm>
                     <a:prstGeom prst="rect">
                       <a:avLst/>
@@ -1711,10 +1688,10 @@
           <w:noProof/>
         </w:rPr>
         <w:drawing>
-          <wp:inline distT="0" distB="0" distL="0" distR="0" wp14:anchorId="0C35BD2B" wp14:editId="04A6D046">
-            <wp:extent cx="2670048" cy="2002536"/>
-            <wp:effectExtent l="0" t="0" r="0" b="0"/>
-            <wp:docPr id="22" name="Picture 22"/>
+          <wp:inline distT="0" distB="0" distL="0" distR="0">
+            <wp:extent cx="5943600" cy="3747135"/>
+            <wp:effectExtent l="0" t="0" r="0" b="5715"/>
+            <wp:docPr id="44" name="Picture 44"/>
             <wp:cNvGraphicFramePr>
               <a:graphicFrameLocks xmlns:a="http://schemas.openxmlformats.org/drawingml/2006/main" noChangeAspect="1"/>
             </wp:cNvGraphicFramePr>
@@ -1722,7 +1699,7 @@
               <a:graphicData uri="http://schemas.openxmlformats.org/drawingml/2006/picture">
                 <pic:pic xmlns:pic="http://schemas.openxmlformats.org/drawingml/2006/picture">
                   <pic:nvPicPr>
-                    <pic:cNvPr id="22" name="DHL - New York, NY_powerPlot.png"/>
+                    <pic:cNvPr id="44" name="St Tropez Condominium - New York, NY_demandPlots.png"/>
                     <pic:cNvPicPr/>
                   </pic:nvPicPr>
                   <pic:blipFill>
@@ -1740,7 +1717,7 @@
                   <pic:spPr>
                     <a:xfrm>
                       <a:off x="0" y="0"/>
-                      <a:ext cx="2670048" cy="2002536"/>
+                      <a:ext cx="5943600" cy="3747135"/>
                     </a:xfrm>
                     <a:prstGeom prst="rect">
                       <a:avLst/>
@@ -1756,11 +1733,12 @@
         <w:rPr>
           <w:noProof/>
         </w:rPr>
+        <w:lastRenderedPageBreak/>
         <w:drawing>
-          <wp:inline distT="0" distB="0" distL="0" distR="0" wp14:anchorId="0E90C302" wp14:editId="6295D255">
-            <wp:extent cx="2670048" cy="2002536"/>
-            <wp:effectExtent l="0" t="0" r="0" b="0"/>
-            <wp:docPr id="3" name="Picture 3"/>
+          <wp:inline distT="0" distB="0" distL="0" distR="0">
+            <wp:extent cx="5943600" cy="3747135"/>
+            <wp:effectExtent l="0" t="0" r="0" b="5715"/>
+            <wp:docPr id="45" name="Picture 45"/>
             <wp:cNvGraphicFramePr>
               <a:graphicFrameLocks xmlns:a="http://schemas.openxmlformats.org/drawingml/2006/main" noChangeAspect="1"/>
             </wp:cNvGraphicFramePr>
@@ -1768,7 +1746,7 @@
               <a:graphicData uri="http://schemas.openxmlformats.org/drawingml/2006/picture">
                 <pic:pic xmlns:pic="http://schemas.openxmlformats.org/drawingml/2006/picture">
                   <pic:nvPicPr>
-                    <pic:cNvPr id="3" name="DHL - New York, NY_energyHist.png"/>
+                    <pic:cNvPr id="45" name="Two Tudor - New York, NY_demandPlots.png"/>
                     <pic:cNvPicPr/>
                   </pic:nvPicPr>
                   <pic:blipFill>
@@ -1786,7 +1764,7 @@
                   <pic:spPr>
                     <a:xfrm>
                       <a:off x="0" y="0"/>
-                      <a:ext cx="2670048" cy="2002536"/>
+                      <a:ext cx="5943600" cy="3747135"/>
                     </a:xfrm>
                     <a:prstGeom prst="rect">
                       <a:avLst/>
@@ -1803,10 +1781,10 @@
           <w:noProof/>
         </w:rPr>
         <w:drawing>
-          <wp:inline distT="0" distB="0" distL="0" distR="0" wp14:anchorId="28B2DFF8" wp14:editId="714705CE">
-            <wp:extent cx="2670048" cy="2002536"/>
-            <wp:effectExtent l="0" t="0" r="0" b="0"/>
-            <wp:docPr id="4" name="Picture 4"/>
+          <wp:inline distT="0" distB="0" distL="0" distR="0">
+            <wp:extent cx="5943600" cy="3747135"/>
+            <wp:effectExtent l="0" t="0" r="0" b="5715"/>
+            <wp:docPr id="46" name="Picture 46"/>
             <wp:cNvGraphicFramePr>
               <a:graphicFrameLocks xmlns:a="http://schemas.openxmlformats.org/drawingml/2006/main" noChangeAspect="1"/>
             </wp:cNvGraphicFramePr>
@@ -1814,7 +1792,7 @@
               <a:graphicData uri="http://schemas.openxmlformats.org/drawingml/2006/picture">
                 <pic:pic xmlns:pic="http://schemas.openxmlformats.org/drawingml/2006/picture">
                   <pic:nvPicPr>
-                    <pic:cNvPr id="4" name="DHL - New York, NY_powerHist.png"/>
+                    <pic:cNvPr id="46" name="Ultra-Flex - Brooklyn, NY_demandPlots.png"/>
                     <pic:cNvPicPr/>
                   </pic:nvPicPr>
                   <pic:blipFill>
@@ -1832,7 +1810,7 @@
                   <pic:spPr>
                     <a:xfrm>
                       <a:off x="0" y="0"/>
-                      <a:ext cx="2670048" cy="2002536"/>
+                      <a:ext cx="5943600" cy="3747135"/>
                     </a:xfrm>
                     <a:prstGeom prst="rect">
                       <a:avLst/>
@@ -1850,10 +1828,10 @@
         </w:rPr>
         <w:lastRenderedPageBreak/>
         <w:drawing>
-          <wp:inline distT="0" distB="0" distL="0" distR="0" wp14:anchorId="4465A491" wp14:editId="0A6728D1">
-            <wp:extent cx="2670048" cy="2002536"/>
-            <wp:effectExtent l="0" t="0" r="0" b="0"/>
-            <wp:docPr id="23" name="Picture 23"/>
+          <wp:inline distT="0" distB="0" distL="0" distR="0">
+            <wp:extent cx="5943600" cy="3747135"/>
+            <wp:effectExtent l="0" t="0" r="0" b="5715"/>
+            <wp:docPr id="47" name="Picture 47"/>
             <wp:cNvGraphicFramePr>
               <a:graphicFrameLocks xmlns:a="http://schemas.openxmlformats.org/drawingml/2006/main" noChangeAspect="1"/>
             </wp:cNvGraphicFramePr>
@@ -1861,7 +1839,7 @@
               <a:graphicData uri="http://schemas.openxmlformats.org/drawingml/2006/picture">
                 <pic:pic xmlns:pic="http://schemas.openxmlformats.org/drawingml/2006/picture">
                   <pic:nvPicPr>
-                    <pic:cNvPr id="23" name="East Irondequoit Central School District - Rochester, NY_energyPlot.png"/>
+                    <pic:cNvPr id="47" name="Waldbaum's Supermarket - Hauppauge, NY_demandPlots.png"/>
                     <pic:cNvPicPr/>
                   </pic:nvPicPr>
                   <pic:blipFill>
@@ -1879,7 +1857,7 @@
                   <pic:spPr>
                     <a:xfrm>
                       <a:off x="0" y="0"/>
-                      <a:ext cx="2670048" cy="2002536"/>
+                      <a:ext cx="5943600" cy="3747135"/>
                     </a:xfrm>
                     <a:prstGeom prst="rect">
                       <a:avLst/>
@@ -1891,15 +1869,34 @@
           </wp:inline>
         </w:drawing>
       </w:r>
+    </w:p>
+    <w:p/>
+    <w:p/>
+    <w:p>
+      <w:pPr>
+        <w:rPr>
+          <w:b/>
+        </w:rPr>
+      </w:pPr>
+      <w:r>
+        <w:rPr>
+          <w:b/>
+        </w:rPr>
+        <w:t>Average Days</w:t>
+      </w:r>
+    </w:p>
+    <w:p/>
+    <w:p>
       <w:r>
         <w:rPr>
           <w:noProof/>
         </w:rPr>
+        <w:lastRenderedPageBreak/>
         <w:drawing>
-          <wp:inline distT="0" distB="0" distL="0" distR="0" wp14:anchorId="3295A11C" wp14:editId="31527814">
-            <wp:extent cx="2670048" cy="2002536"/>
-            <wp:effectExtent l="0" t="0" r="0" b="0"/>
-            <wp:docPr id="24" name="Picture 24"/>
+          <wp:inline distT="0" distB="0" distL="0" distR="0">
+            <wp:extent cx="2928620" cy="8229600"/>
+            <wp:effectExtent l="0" t="0" r="5080" b="0"/>
+            <wp:docPr id="56" name="Picture 56"/>
             <wp:cNvGraphicFramePr>
               <a:graphicFrameLocks xmlns:a="http://schemas.openxmlformats.org/drawingml/2006/main" noChangeAspect="1"/>
             </wp:cNvGraphicFramePr>
@@ -1907,11 +1904,11 @@
               <a:graphicData uri="http://schemas.openxmlformats.org/drawingml/2006/picture">
                 <pic:pic xmlns:pic="http://schemas.openxmlformats.org/drawingml/2006/picture">
                   <pic:nvPicPr>
-                    <pic:cNvPr id="24" name="East Irondequoit Central School District - Rochester, NY_powerPlot.png"/>
+                    <pic:cNvPr id="56" name="Chelsea Mercantile - New York City, NY_avgDay.png"/>
                     <pic:cNvPicPr/>
                   </pic:nvPicPr>
                   <pic:blipFill>
-                    <a:blip r:embed="rId14" cstate="print">
+                    <a:blip r:embed="rId14">
                       <a:extLst>
                         <a:ext uri="{28A0092B-C50C-407E-A947-70E740481C1C}">
                           <a14:useLocalDpi xmlns:a14="http://schemas.microsoft.com/office/drawing/2010/main" val="0"/>
@@ -1925,7 +1922,7 @@
                   <pic:spPr>
                     <a:xfrm>
                       <a:off x="0" y="0"/>
-                      <a:ext cx="2670048" cy="2002536"/>
+                      <a:ext cx="2928620" cy="8229600"/>
                     </a:xfrm>
                     <a:prstGeom prst="rect">
                       <a:avLst/>
@@ -1943,9 +1940,9 @@
         </w:rPr>
         <w:drawing>
           <wp:inline distT="0" distB="0" distL="0" distR="0">
-            <wp:extent cx="2670048" cy="2002536"/>
-            <wp:effectExtent l="0" t="0" r="0" b="0"/>
-            <wp:docPr id="5" name="Picture 5"/>
+            <wp:extent cx="2928620" cy="8229600"/>
+            <wp:effectExtent l="0" t="0" r="5080" b="0"/>
+            <wp:docPr id="57" name="Picture 57"/>
             <wp:cNvGraphicFramePr>
               <a:graphicFrameLocks xmlns:a="http://schemas.openxmlformats.org/drawingml/2006/main" noChangeAspect="1"/>
             </wp:cNvGraphicFramePr>
@@ -1953,11 +1950,11 @@
               <a:graphicData uri="http://schemas.openxmlformats.org/drawingml/2006/picture">
                 <pic:pic xmlns:pic="http://schemas.openxmlformats.org/drawingml/2006/picture">
                   <pic:nvPicPr>
-                    <pic:cNvPr id="5" name="East Irondequoit Central School District - Rochester, NY_energyHist.png"/>
+                    <pic:cNvPr id="57" name="DHL - New York, NY_avgDay.png"/>
                     <pic:cNvPicPr/>
                   </pic:nvPicPr>
                   <pic:blipFill>
-                    <a:blip r:embed="rId15" cstate="print">
+                    <a:blip r:embed="rId15">
                       <a:extLst>
                         <a:ext uri="{28A0092B-C50C-407E-A947-70E740481C1C}">
                           <a14:useLocalDpi xmlns:a14="http://schemas.microsoft.com/office/drawing/2010/main" val="0"/>
@@ -1971,7 +1968,7 @@
                   <pic:spPr>
                     <a:xfrm>
                       <a:off x="0" y="0"/>
-                      <a:ext cx="2670048" cy="2002536"/>
+                      <a:ext cx="2928620" cy="8229600"/>
                     </a:xfrm>
                     <a:prstGeom prst="rect">
                       <a:avLst/>
@@ -1987,11 +1984,12 @@
         <w:rPr>
           <w:noProof/>
         </w:rPr>
+        <w:lastRenderedPageBreak/>
         <w:drawing>
           <wp:inline distT="0" distB="0" distL="0" distR="0">
-            <wp:extent cx="2670048" cy="2002536"/>
-            <wp:effectExtent l="0" t="0" r="0" b="0"/>
-            <wp:docPr id="6" name="Picture 6"/>
+            <wp:extent cx="2928620" cy="8229600"/>
+            <wp:effectExtent l="0" t="0" r="5080" b="0"/>
+            <wp:docPr id="58" name="Picture 58"/>
             <wp:cNvGraphicFramePr>
               <a:graphicFrameLocks xmlns:a="http://schemas.openxmlformats.org/drawingml/2006/main" noChangeAspect="1"/>
             </wp:cNvGraphicFramePr>
@@ -1999,11 +1997,11 @@
               <a:graphicData uri="http://schemas.openxmlformats.org/drawingml/2006/picture">
                 <pic:pic xmlns:pic="http://schemas.openxmlformats.org/drawingml/2006/picture">
                   <pic:nvPicPr>
-                    <pic:cNvPr id="6" name="East Irondequoit Central School District - Rochester, NY_powerHist.png"/>
+                    <pic:cNvPr id="58" name="East Irondequoit Central School District - Rochester, NY_avgDay.png"/>
                     <pic:cNvPicPr/>
                   </pic:nvPicPr>
                   <pic:blipFill>
-                    <a:blip r:embed="rId16" cstate="print">
+                    <a:blip r:embed="rId16">
                       <a:extLst>
                         <a:ext uri="{28A0092B-C50C-407E-A947-70E740481C1C}">
                           <a14:useLocalDpi xmlns:a14="http://schemas.microsoft.com/office/drawing/2010/main" val="0"/>
@@ -2017,7 +2015,7 @@
                   <pic:spPr>
                     <a:xfrm>
                       <a:off x="0" y="0"/>
-                      <a:ext cx="2670048" cy="2002536"/>
+                      <a:ext cx="2928620" cy="8229600"/>
                     </a:xfrm>
                     <a:prstGeom prst="rect">
                       <a:avLst/>
@@ -2034,10 +2032,10 @@
           <w:noProof/>
         </w:rPr>
         <w:drawing>
-          <wp:inline distT="0" distB="0" distL="0" distR="0" wp14:anchorId="0488DCE2" wp14:editId="118E85E6">
-            <wp:extent cx="2670048" cy="2002536"/>
-            <wp:effectExtent l="0" t="0" r="0" b="0"/>
-            <wp:docPr id="25" name="Picture 25"/>
+          <wp:inline distT="0" distB="0" distL="0" distR="0">
+            <wp:extent cx="2928620" cy="8229600"/>
+            <wp:effectExtent l="0" t="0" r="5080" b="0"/>
+            <wp:docPr id="59" name="Picture 59"/>
             <wp:cNvGraphicFramePr>
               <a:graphicFrameLocks xmlns:a="http://schemas.openxmlformats.org/drawingml/2006/main" noChangeAspect="1"/>
             </wp:cNvGraphicFramePr>
@@ -2045,11 +2043,11 @@
               <a:graphicData uri="http://schemas.openxmlformats.org/drawingml/2006/picture">
                 <pic:pic xmlns:pic="http://schemas.openxmlformats.org/drawingml/2006/picture">
                   <pic:nvPicPr>
-                    <pic:cNvPr id="25" name="NY Presbyterian Hospital - New York, NY_energyPlot.png"/>
+                    <pic:cNvPr id="59" name="NY Presbyterian Hospital - New York, NY_avgDay.png"/>
                     <pic:cNvPicPr/>
                   </pic:nvPicPr>
                   <pic:blipFill>
-                    <a:blip r:embed="rId17" cstate="print">
+                    <a:blip r:embed="rId17">
                       <a:extLst>
                         <a:ext uri="{28A0092B-C50C-407E-A947-70E740481C1C}">
                           <a14:useLocalDpi xmlns:a14="http://schemas.microsoft.com/office/drawing/2010/main" val="0"/>
@@ -2063,7 +2061,7 @@
                   <pic:spPr>
                     <a:xfrm>
                       <a:off x="0" y="0"/>
-                      <a:ext cx="2670048" cy="2002536"/>
+                      <a:ext cx="2928620" cy="8229600"/>
                     </a:xfrm>
                     <a:prstGeom prst="rect">
                       <a:avLst/>
@@ -2079,11 +2077,12 @@
         <w:rPr>
           <w:noProof/>
         </w:rPr>
+        <w:lastRenderedPageBreak/>
         <w:drawing>
-          <wp:inline distT="0" distB="0" distL="0" distR="0" wp14:anchorId="23B37A16" wp14:editId="375F53F1">
-            <wp:extent cx="2670048" cy="2002536"/>
-            <wp:effectExtent l="0" t="0" r="0" b="0"/>
-            <wp:docPr id="26" name="Picture 26"/>
+          <wp:inline distT="0" distB="0" distL="0" distR="0">
+            <wp:extent cx="2928620" cy="8229600"/>
+            <wp:effectExtent l="0" t="0" r="5080" b="0"/>
+            <wp:docPr id="60" name="Picture 60"/>
             <wp:cNvGraphicFramePr>
               <a:graphicFrameLocks xmlns:a="http://schemas.openxmlformats.org/drawingml/2006/main" noChangeAspect="1"/>
             </wp:cNvGraphicFramePr>
@@ -2091,11 +2090,11 @@
               <a:graphicData uri="http://schemas.openxmlformats.org/drawingml/2006/picture">
                 <pic:pic xmlns:pic="http://schemas.openxmlformats.org/drawingml/2006/picture">
                   <pic:nvPicPr>
-                    <pic:cNvPr id="26" name="NY Presbyterian Hospital - New York, NY_powerPlot.png"/>
+                    <pic:cNvPr id="60" name="One Penn Plaza - New York, NY_avgDay.png"/>
                     <pic:cNvPicPr/>
                   </pic:nvPicPr>
                   <pic:blipFill>
-                    <a:blip r:embed="rId18" cstate="print">
+                    <a:blip r:embed="rId18">
                       <a:extLst>
                         <a:ext uri="{28A0092B-C50C-407E-A947-70E740481C1C}">
                           <a14:useLocalDpi xmlns:a14="http://schemas.microsoft.com/office/drawing/2010/main" val="0"/>
@@ -2109,7 +2108,7 @@
                   <pic:spPr>
                     <a:xfrm>
                       <a:off x="0" y="0"/>
-                      <a:ext cx="2670048" cy="2002536"/>
+                      <a:ext cx="2928620" cy="8229600"/>
                     </a:xfrm>
                     <a:prstGeom prst="rect">
                       <a:avLst/>
@@ -2126,10 +2125,10 @@
           <w:noProof/>
         </w:rPr>
         <w:drawing>
-          <wp:inline distT="0" distB="0" distL="0" distR="0" wp14:anchorId="5F2415FF" wp14:editId="066CC27D">
-            <wp:extent cx="2670048" cy="2002536"/>
-            <wp:effectExtent l="0" t="0" r="0" b="0"/>
-            <wp:docPr id="7" name="Picture 7"/>
+          <wp:inline distT="0" distB="0" distL="0" distR="0">
+            <wp:extent cx="2928620" cy="8229600"/>
+            <wp:effectExtent l="0" t="0" r="5080" b="0"/>
+            <wp:docPr id="61" name="Picture 61"/>
             <wp:cNvGraphicFramePr>
               <a:graphicFrameLocks xmlns:a="http://schemas.openxmlformats.org/drawingml/2006/main" noChangeAspect="1"/>
             </wp:cNvGraphicFramePr>
@@ -2137,11 +2136,11 @@
               <a:graphicData uri="http://schemas.openxmlformats.org/drawingml/2006/picture">
                 <pic:pic xmlns:pic="http://schemas.openxmlformats.org/drawingml/2006/picture">
                   <pic:nvPicPr>
-                    <pic:cNvPr id="7" name="NY Presbyterian Hospital - New York, NY_energyHist.png"/>
+                    <pic:cNvPr id="61" name="St Tropez Condominium - New York, NY_avgDay.png"/>
                     <pic:cNvPicPr/>
                   </pic:nvPicPr>
                   <pic:blipFill>
-                    <a:blip r:embed="rId19" cstate="print">
+                    <a:blip r:embed="rId19">
                       <a:extLst>
                         <a:ext uri="{28A0092B-C50C-407E-A947-70E740481C1C}">
                           <a14:useLocalDpi xmlns:a14="http://schemas.microsoft.com/office/drawing/2010/main" val="0"/>
@@ -2155,7 +2154,7 @@
                   <pic:spPr>
                     <a:xfrm>
                       <a:off x="0" y="0"/>
-                      <a:ext cx="2670048" cy="2002536"/>
+                      <a:ext cx="2928620" cy="8229600"/>
                     </a:xfrm>
                     <a:prstGeom prst="rect">
                       <a:avLst/>
@@ -2171,11 +2170,12 @@
         <w:rPr>
           <w:noProof/>
         </w:rPr>
+        <w:lastRenderedPageBreak/>
         <w:drawing>
-          <wp:inline distT="0" distB="0" distL="0" distR="0" wp14:anchorId="156DE9A3" wp14:editId="34A8DCD8">
-            <wp:extent cx="2670048" cy="2002536"/>
-            <wp:effectExtent l="0" t="0" r="0" b="0"/>
-            <wp:docPr id="8" name="Picture 8"/>
+          <wp:inline distT="0" distB="0" distL="0" distR="0">
+            <wp:extent cx="2928620" cy="8229600"/>
+            <wp:effectExtent l="0" t="0" r="5080" b="0"/>
+            <wp:docPr id="62" name="Picture 62"/>
             <wp:cNvGraphicFramePr>
               <a:graphicFrameLocks xmlns:a="http://schemas.openxmlformats.org/drawingml/2006/main" noChangeAspect="1"/>
             </wp:cNvGraphicFramePr>
@@ -2183,11 +2183,11 @@
               <a:graphicData uri="http://schemas.openxmlformats.org/drawingml/2006/picture">
                 <pic:pic xmlns:pic="http://schemas.openxmlformats.org/drawingml/2006/picture">
                   <pic:nvPicPr>
-                    <pic:cNvPr id="8" name="NY Presbyterian Hospital - New York, NY_powerHist.png"/>
+                    <pic:cNvPr id="62" name="Two Tudor - New York, NY_avgDay.png"/>
                     <pic:cNvPicPr/>
                   </pic:nvPicPr>
                   <pic:blipFill>
-                    <a:blip r:embed="rId20" cstate="print">
+                    <a:blip r:embed="rId20">
                       <a:extLst>
                         <a:ext uri="{28A0092B-C50C-407E-A947-70E740481C1C}">
                           <a14:useLocalDpi xmlns:a14="http://schemas.microsoft.com/office/drawing/2010/main" val="0"/>
@@ -2201,7 +2201,7 @@
                   <pic:spPr>
                     <a:xfrm>
                       <a:off x="0" y="0"/>
-                      <a:ext cx="2670048" cy="2002536"/>
+                      <a:ext cx="2928620" cy="8229600"/>
                     </a:xfrm>
                     <a:prstGeom prst="rect">
                       <a:avLst/>
@@ -2217,12 +2217,11 @@
         <w:rPr>
           <w:noProof/>
         </w:rPr>
-        <w:lastRenderedPageBreak/>
         <w:drawing>
-          <wp:inline distT="0" distB="0" distL="0" distR="0" wp14:anchorId="43824319" wp14:editId="7754EC2C">
-            <wp:extent cx="2670048" cy="2002536"/>
-            <wp:effectExtent l="0" t="0" r="0" b="0"/>
-            <wp:docPr id="27" name="Picture 27"/>
+          <wp:inline distT="0" distB="0" distL="0" distR="0">
+            <wp:extent cx="2928620" cy="8229600"/>
+            <wp:effectExtent l="0" t="0" r="5080" b="0"/>
+            <wp:docPr id="63" name="Picture 63"/>
             <wp:cNvGraphicFramePr>
               <a:graphicFrameLocks xmlns:a="http://schemas.openxmlformats.org/drawingml/2006/main" noChangeAspect="1"/>
             </wp:cNvGraphicFramePr>
@@ -2230,11 +2229,11 @@
               <a:graphicData uri="http://schemas.openxmlformats.org/drawingml/2006/picture">
                 <pic:pic xmlns:pic="http://schemas.openxmlformats.org/drawingml/2006/picture">
                   <pic:nvPicPr>
-                    <pic:cNvPr id="27" name="One Penn Plaza - New York, NY_energyPlot.png"/>
+                    <pic:cNvPr id="63" name="Ultra-Flex - Brooklyn, NY_avgDay.png"/>
                     <pic:cNvPicPr/>
                   </pic:nvPicPr>
                   <pic:blipFill>
-                    <a:blip r:embed="rId21" cstate="print">
+                    <a:blip r:embed="rId21">
                       <a:extLst>
                         <a:ext uri="{28A0092B-C50C-407E-A947-70E740481C1C}">
                           <a14:useLocalDpi xmlns:a14="http://schemas.microsoft.com/office/drawing/2010/main" val="0"/>
@@ -2248,7 +2247,7 @@
                   <pic:spPr>
                     <a:xfrm>
                       <a:off x="0" y="0"/>
-                      <a:ext cx="2670048" cy="2002536"/>
+                      <a:ext cx="2928620" cy="8229600"/>
                     </a:xfrm>
                     <a:prstGeom prst="rect">
                       <a:avLst/>
@@ -2264,11 +2263,12 @@
         <w:rPr>
           <w:noProof/>
         </w:rPr>
+        <w:lastRenderedPageBreak/>
         <w:drawing>
-          <wp:inline distT="0" distB="0" distL="0" distR="0" wp14:anchorId="0FF548E0" wp14:editId="4FF97AA3">
-            <wp:extent cx="2670048" cy="2002536"/>
-            <wp:effectExtent l="0" t="0" r="0" b="0"/>
-            <wp:docPr id="28" name="Picture 28"/>
+          <wp:inline distT="0" distB="0" distL="0" distR="0">
+            <wp:extent cx="2928620" cy="8229600"/>
+            <wp:effectExtent l="0" t="0" r="5080" b="0"/>
+            <wp:docPr id="64" name="Picture 64"/>
             <wp:cNvGraphicFramePr>
               <a:graphicFrameLocks xmlns:a="http://schemas.openxmlformats.org/drawingml/2006/main" noChangeAspect="1"/>
             </wp:cNvGraphicFramePr>
@@ -2276,11 +2276,11 @@
               <a:graphicData uri="http://schemas.openxmlformats.org/drawingml/2006/picture">
                 <pic:pic xmlns:pic="http://schemas.openxmlformats.org/drawingml/2006/picture">
                   <pic:nvPicPr>
-                    <pic:cNvPr id="28" name="One Penn Plaza - New York, NY_powerPlot.png"/>
+                    <pic:cNvPr id="64" name="Waldbaum's Supermarket - Hauppauge, NY_avgDay.png"/>
                     <pic:cNvPicPr/>
                   </pic:nvPicPr>
                   <pic:blipFill>
-                    <a:blip r:embed="rId22" cstate="print">
+                    <a:blip r:embed="rId22">
                       <a:extLst>
                         <a:ext uri="{28A0092B-C50C-407E-A947-70E740481C1C}">
                           <a14:useLocalDpi xmlns:a14="http://schemas.microsoft.com/office/drawing/2010/main" val="0"/>
@@ -2294,7 +2294,7 @@
                   <pic:spPr>
                     <a:xfrm>
                       <a:off x="0" y="0"/>
-                      <a:ext cx="2670048" cy="2002536"/>
+                      <a:ext cx="2928620" cy="8229600"/>
                     </a:xfrm>
                     <a:prstGeom prst="rect">
                       <a:avLst/>
@@ -2306,858 +2306,30 @@
           </wp:inline>
         </w:drawing>
       </w:r>
-      <w:r>
-        <w:rPr>
-          <w:noProof/>
-        </w:rPr>
-        <w:drawing>
-          <wp:inline distT="0" distB="0" distL="0" distR="0">
-            <wp:extent cx="2670048" cy="2002536"/>
-            <wp:effectExtent l="0" t="0" r="0" b="0"/>
-            <wp:docPr id="9" name="Picture 9"/>
-            <wp:cNvGraphicFramePr>
-              <a:graphicFrameLocks xmlns:a="http://schemas.openxmlformats.org/drawingml/2006/main" noChangeAspect="1"/>
-            </wp:cNvGraphicFramePr>
-            <a:graphic xmlns:a="http://schemas.openxmlformats.org/drawingml/2006/main">
-              <a:graphicData uri="http://schemas.openxmlformats.org/drawingml/2006/picture">
-                <pic:pic xmlns:pic="http://schemas.openxmlformats.org/drawingml/2006/picture">
-                  <pic:nvPicPr>
-                    <pic:cNvPr id="9" name="One Penn Plaza - New York, NY_energyHist.png"/>
-                    <pic:cNvPicPr/>
-                  </pic:nvPicPr>
-                  <pic:blipFill>
-                    <a:blip r:embed="rId23" cstate="print">
-                      <a:extLst>
-                        <a:ext uri="{28A0092B-C50C-407E-A947-70E740481C1C}">
-                          <a14:useLocalDpi xmlns:a14="http://schemas.microsoft.com/office/drawing/2010/main" val="0"/>
-                        </a:ext>
-                      </a:extLst>
-                    </a:blip>
-                    <a:stretch>
-                      <a:fillRect/>
-                    </a:stretch>
-                  </pic:blipFill>
-                  <pic:spPr>
-                    <a:xfrm>
-                      <a:off x="0" y="0"/>
-                      <a:ext cx="2670048" cy="2002536"/>
-                    </a:xfrm>
-                    <a:prstGeom prst="rect">
-                      <a:avLst/>
-                    </a:prstGeom>
-                  </pic:spPr>
-                </pic:pic>
-              </a:graphicData>
-            </a:graphic>
-          </wp:inline>
-        </w:drawing>
-      </w:r>
-      <w:r>
-        <w:rPr>
-          <w:noProof/>
-        </w:rPr>
-        <w:drawing>
-          <wp:inline distT="0" distB="0" distL="0" distR="0">
-            <wp:extent cx="2670048" cy="2002536"/>
-            <wp:effectExtent l="0" t="0" r="0" b="0"/>
-            <wp:docPr id="10" name="Picture 10"/>
-            <wp:cNvGraphicFramePr>
-              <a:graphicFrameLocks xmlns:a="http://schemas.openxmlformats.org/drawingml/2006/main" noChangeAspect="1"/>
-            </wp:cNvGraphicFramePr>
-            <a:graphic xmlns:a="http://schemas.openxmlformats.org/drawingml/2006/main">
-              <a:graphicData uri="http://schemas.openxmlformats.org/drawingml/2006/picture">
-                <pic:pic xmlns:pic="http://schemas.openxmlformats.org/drawingml/2006/picture">
-                  <pic:nvPicPr>
-                    <pic:cNvPr id="10" name="One Penn Plaza - New York, NY_powerHist.png"/>
-                    <pic:cNvPicPr/>
-                  </pic:nvPicPr>
-                  <pic:blipFill>
-                    <a:blip r:embed="rId24" cstate="print">
-                      <a:extLst>
-                        <a:ext uri="{28A0092B-C50C-407E-A947-70E740481C1C}">
-                          <a14:useLocalDpi xmlns:a14="http://schemas.microsoft.com/office/drawing/2010/main" val="0"/>
-                        </a:ext>
-                      </a:extLst>
-                    </a:blip>
-                    <a:stretch>
-                      <a:fillRect/>
-                    </a:stretch>
-                  </pic:blipFill>
-                  <pic:spPr>
-                    <a:xfrm>
-                      <a:off x="0" y="0"/>
-                      <a:ext cx="2670048" cy="2002536"/>
-                    </a:xfrm>
-                    <a:prstGeom prst="rect">
-                      <a:avLst/>
-                    </a:prstGeom>
-                  </pic:spPr>
-                </pic:pic>
-              </a:graphicData>
-            </a:graphic>
-          </wp:inline>
-        </w:drawing>
-      </w:r>
-      <w:r>
-        <w:rPr>
-          <w:noProof/>
-        </w:rPr>
-        <w:drawing>
-          <wp:inline distT="0" distB="0" distL="0" distR="0" wp14:anchorId="119E512C" wp14:editId="019CAE93">
-            <wp:extent cx="2670048" cy="2002536"/>
-            <wp:effectExtent l="0" t="0" r="0" b="0"/>
-            <wp:docPr id="29" name="Picture 29"/>
-            <wp:cNvGraphicFramePr>
-              <a:graphicFrameLocks xmlns:a="http://schemas.openxmlformats.org/drawingml/2006/main" noChangeAspect="1"/>
-            </wp:cNvGraphicFramePr>
-            <a:graphic xmlns:a="http://schemas.openxmlformats.org/drawingml/2006/main">
-              <a:graphicData uri="http://schemas.openxmlformats.org/drawingml/2006/picture">
-                <pic:pic xmlns:pic="http://schemas.openxmlformats.org/drawingml/2006/picture">
-                  <pic:nvPicPr>
-                    <pic:cNvPr id="29" name="St Tropez Condominium - New York, NY_energyPlot.png"/>
-                    <pic:cNvPicPr/>
-                  </pic:nvPicPr>
-                  <pic:blipFill>
-                    <a:blip r:embed="rId25" cstate="print">
-                      <a:extLst>
-                        <a:ext uri="{28A0092B-C50C-407E-A947-70E740481C1C}">
-                          <a14:useLocalDpi xmlns:a14="http://schemas.microsoft.com/office/drawing/2010/main" val="0"/>
-                        </a:ext>
-                      </a:extLst>
-                    </a:blip>
-                    <a:stretch>
-                      <a:fillRect/>
-                    </a:stretch>
-                  </pic:blipFill>
-                  <pic:spPr>
-                    <a:xfrm>
-                      <a:off x="0" y="0"/>
-                      <a:ext cx="2670048" cy="2002536"/>
-                    </a:xfrm>
-                    <a:prstGeom prst="rect">
-                      <a:avLst/>
-                    </a:prstGeom>
-                  </pic:spPr>
-                </pic:pic>
-              </a:graphicData>
-            </a:graphic>
-          </wp:inline>
-        </w:drawing>
-      </w:r>
-      <w:r>
-        <w:rPr>
-          <w:noProof/>
-        </w:rPr>
-        <w:drawing>
-          <wp:inline distT="0" distB="0" distL="0" distR="0" wp14:anchorId="72E1F51C" wp14:editId="6185221A">
-            <wp:extent cx="2670048" cy="2002536"/>
-            <wp:effectExtent l="0" t="0" r="0" b="0"/>
-            <wp:docPr id="30" name="Picture 30"/>
-            <wp:cNvGraphicFramePr>
-              <a:graphicFrameLocks xmlns:a="http://schemas.openxmlformats.org/drawingml/2006/main" noChangeAspect="1"/>
-            </wp:cNvGraphicFramePr>
-            <a:graphic xmlns:a="http://schemas.openxmlformats.org/drawingml/2006/main">
-              <a:graphicData uri="http://schemas.openxmlformats.org/drawingml/2006/picture">
-                <pic:pic xmlns:pic="http://schemas.openxmlformats.org/drawingml/2006/picture">
-                  <pic:nvPicPr>
-                    <pic:cNvPr id="30" name="St Tropez Condominium - New York, NY_powerPlot.png"/>
-                    <pic:cNvPicPr/>
-                  </pic:nvPicPr>
-                  <pic:blipFill>
-                    <a:blip r:embed="rId26" cstate="print">
-                      <a:extLst>
-                        <a:ext uri="{28A0092B-C50C-407E-A947-70E740481C1C}">
-                          <a14:useLocalDpi xmlns:a14="http://schemas.microsoft.com/office/drawing/2010/main" val="0"/>
-                        </a:ext>
-                      </a:extLst>
-                    </a:blip>
-                    <a:stretch>
-                      <a:fillRect/>
-                    </a:stretch>
-                  </pic:blipFill>
-                  <pic:spPr>
-                    <a:xfrm>
-                      <a:off x="0" y="0"/>
-                      <a:ext cx="2670048" cy="2002536"/>
-                    </a:xfrm>
-                    <a:prstGeom prst="rect">
-                      <a:avLst/>
-                    </a:prstGeom>
-                  </pic:spPr>
-                </pic:pic>
-              </a:graphicData>
-            </a:graphic>
-          </wp:inline>
-        </w:drawing>
-      </w:r>
-      <w:r>
-        <w:rPr>
-          <w:noProof/>
-        </w:rPr>
-        <w:drawing>
-          <wp:inline distT="0" distB="0" distL="0" distR="0">
-            <wp:extent cx="2670048" cy="2002536"/>
-            <wp:effectExtent l="0" t="0" r="0" b="0"/>
-            <wp:docPr id="11" name="Picture 11"/>
-            <wp:cNvGraphicFramePr>
-              <a:graphicFrameLocks xmlns:a="http://schemas.openxmlformats.org/drawingml/2006/main" noChangeAspect="1"/>
-            </wp:cNvGraphicFramePr>
-            <a:graphic xmlns:a="http://schemas.openxmlformats.org/drawingml/2006/main">
-              <a:graphicData uri="http://schemas.openxmlformats.org/drawingml/2006/picture">
-                <pic:pic xmlns:pic="http://schemas.openxmlformats.org/drawingml/2006/picture">
-                  <pic:nvPicPr>
-                    <pic:cNvPr id="11" name="St Tropez Condominium - New York, NY_energyHist.png"/>
-                    <pic:cNvPicPr/>
-                  </pic:nvPicPr>
-                  <pic:blipFill>
-                    <a:blip r:embed="rId27" cstate="print">
-                      <a:extLst>
-                        <a:ext uri="{28A0092B-C50C-407E-A947-70E740481C1C}">
-                          <a14:useLocalDpi xmlns:a14="http://schemas.microsoft.com/office/drawing/2010/main" val="0"/>
-                        </a:ext>
-                      </a:extLst>
-                    </a:blip>
-                    <a:stretch>
-                      <a:fillRect/>
-                    </a:stretch>
-                  </pic:blipFill>
-                  <pic:spPr>
-                    <a:xfrm>
-                      <a:off x="0" y="0"/>
-                      <a:ext cx="2670048" cy="2002536"/>
-                    </a:xfrm>
-                    <a:prstGeom prst="rect">
-                      <a:avLst/>
-                    </a:prstGeom>
-                  </pic:spPr>
-                </pic:pic>
-              </a:graphicData>
-            </a:graphic>
-          </wp:inline>
-        </w:drawing>
-      </w:r>
-      <w:r>
-        <w:rPr>
-          <w:noProof/>
-        </w:rPr>
-        <w:drawing>
-          <wp:inline distT="0" distB="0" distL="0" distR="0">
-            <wp:extent cx="2670048" cy="2002536"/>
-            <wp:effectExtent l="0" t="0" r="0" b="0"/>
-            <wp:docPr id="12" name="Picture 12"/>
-            <wp:cNvGraphicFramePr>
-              <a:graphicFrameLocks xmlns:a="http://schemas.openxmlformats.org/drawingml/2006/main" noChangeAspect="1"/>
-            </wp:cNvGraphicFramePr>
-            <a:graphic xmlns:a="http://schemas.openxmlformats.org/drawingml/2006/main">
-              <a:graphicData uri="http://schemas.openxmlformats.org/drawingml/2006/picture">
-                <pic:pic xmlns:pic="http://schemas.openxmlformats.org/drawingml/2006/picture">
-                  <pic:nvPicPr>
-                    <pic:cNvPr id="12" name="St Tropez Condominium - New York, NY_powerHist.png"/>
-                    <pic:cNvPicPr/>
-                  </pic:nvPicPr>
-                  <pic:blipFill>
-                    <a:blip r:embed="rId28" cstate="print">
-                      <a:extLst>
-                        <a:ext uri="{28A0092B-C50C-407E-A947-70E740481C1C}">
-                          <a14:useLocalDpi xmlns:a14="http://schemas.microsoft.com/office/drawing/2010/main" val="0"/>
-                        </a:ext>
-                      </a:extLst>
-                    </a:blip>
-                    <a:stretch>
-                      <a:fillRect/>
-                    </a:stretch>
-                  </pic:blipFill>
-                  <pic:spPr>
-                    <a:xfrm>
-                      <a:off x="0" y="0"/>
-                      <a:ext cx="2670048" cy="2002536"/>
-                    </a:xfrm>
-                    <a:prstGeom prst="rect">
-                      <a:avLst/>
-                    </a:prstGeom>
-                  </pic:spPr>
-                </pic:pic>
-              </a:graphicData>
-            </a:graphic>
-          </wp:inline>
-        </w:drawing>
-      </w:r>
-      <w:r>
-        <w:rPr>
-          <w:noProof/>
-        </w:rPr>
-        <w:lastRenderedPageBreak/>
-        <w:drawing>
-          <wp:inline distT="0" distB="0" distL="0" distR="0" wp14:anchorId="0D0C83F5" wp14:editId="342F0CA5">
-            <wp:extent cx="2670048" cy="2002536"/>
-            <wp:effectExtent l="0" t="0" r="0" b="0"/>
-            <wp:docPr id="31" name="Picture 31"/>
-            <wp:cNvGraphicFramePr>
-              <a:graphicFrameLocks xmlns:a="http://schemas.openxmlformats.org/drawingml/2006/main" noChangeAspect="1"/>
-            </wp:cNvGraphicFramePr>
-            <a:graphic xmlns:a="http://schemas.openxmlformats.org/drawingml/2006/main">
-              <a:graphicData uri="http://schemas.openxmlformats.org/drawingml/2006/picture">
-                <pic:pic xmlns:pic="http://schemas.openxmlformats.org/drawingml/2006/picture">
-                  <pic:nvPicPr>
-                    <pic:cNvPr id="31" name="Two Tudor - New York, NY_energyPlot.png"/>
-                    <pic:cNvPicPr/>
-                  </pic:nvPicPr>
-                  <pic:blipFill>
-                    <a:blip r:embed="rId29" cstate="print">
-                      <a:extLst>
-                        <a:ext uri="{28A0092B-C50C-407E-A947-70E740481C1C}">
-                          <a14:useLocalDpi xmlns:a14="http://schemas.microsoft.com/office/drawing/2010/main" val="0"/>
-                        </a:ext>
-                      </a:extLst>
-                    </a:blip>
-                    <a:stretch>
-                      <a:fillRect/>
-                    </a:stretch>
-                  </pic:blipFill>
-                  <pic:spPr>
-                    <a:xfrm>
-                      <a:off x="0" y="0"/>
-                      <a:ext cx="2670048" cy="2002536"/>
-                    </a:xfrm>
-                    <a:prstGeom prst="rect">
-                      <a:avLst/>
-                    </a:prstGeom>
-                  </pic:spPr>
-                </pic:pic>
-              </a:graphicData>
-            </a:graphic>
-          </wp:inline>
-        </w:drawing>
-      </w:r>
-      <w:r>
-        <w:rPr>
-          <w:noProof/>
-        </w:rPr>
-        <w:drawing>
-          <wp:inline distT="0" distB="0" distL="0" distR="0" wp14:anchorId="0C04EA17" wp14:editId="33952728">
-            <wp:extent cx="2670048" cy="2002536"/>
-            <wp:effectExtent l="0" t="0" r="0" b="0"/>
-            <wp:docPr id="32" name="Picture 32"/>
-            <wp:cNvGraphicFramePr>
-              <a:graphicFrameLocks xmlns:a="http://schemas.openxmlformats.org/drawingml/2006/main" noChangeAspect="1"/>
-            </wp:cNvGraphicFramePr>
-            <a:graphic xmlns:a="http://schemas.openxmlformats.org/drawingml/2006/main">
-              <a:graphicData uri="http://schemas.openxmlformats.org/drawingml/2006/picture">
-                <pic:pic xmlns:pic="http://schemas.openxmlformats.org/drawingml/2006/picture">
-                  <pic:nvPicPr>
-                    <pic:cNvPr id="32" name="Two Tudor - New York, NY_powerPlot.png"/>
-                    <pic:cNvPicPr/>
-                  </pic:nvPicPr>
-                  <pic:blipFill>
-                    <a:blip r:embed="rId30" cstate="print">
-                      <a:extLst>
-                        <a:ext uri="{28A0092B-C50C-407E-A947-70E740481C1C}">
-                          <a14:useLocalDpi xmlns:a14="http://schemas.microsoft.com/office/drawing/2010/main" val="0"/>
-                        </a:ext>
-                      </a:extLst>
-                    </a:blip>
-                    <a:stretch>
-                      <a:fillRect/>
-                    </a:stretch>
-                  </pic:blipFill>
-                  <pic:spPr>
-                    <a:xfrm>
-                      <a:off x="0" y="0"/>
-                      <a:ext cx="2670048" cy="2002536"/>
-                    </a:xfrm>
-                    <a:prstGeom prst="rect">
-                      <a:avLst/>
-                    </a:prstGeom>
-                  </pic:spPr>
-                </pic:pic>
-              </a:graphicData>
-            </a:graphic>
-          </wp:inline>
-        </w:drawing>
-      </w:r>
-      <w:r>
-        <w:rPr>
-          <w:noProof/>
-        </w:rPr>
-        <w:drawing>
-          <wp:inline distT="0" distB="0" distL="0" distR="0">
-            <wp:extent cx="2670048" cy="2002536"/>
-            <wp:effectExtent l="0" t="0" r="0" b="0"/>
-            <wp:docPr id="13" name="Picture 13"/>
-            <wp:cNvGraphicFramePr>
-              <a:graphicFrameLocks xmlns:a="http://schemas.openxmlformats.org/drawingml/2006/main" noChangeAspect="1"/>
-            </wp:cNvGraphicFramePr>
-            <a:graphic xmlns:a="http://schemas.openxmlformats.org/drawingml/2006/main">
-              <a:graphicData uri="http://schemas.openxmlformats.org/drawingml/2006/picture">
-                <pic:pic xmlns:pic="http://schemas.openxmlformats.org/drawingml/2006/picture">
-                  <pic:nvPicPr>
-                    <pic:cNvPr id="13" name="Two Tudor - New York, NY_energyHist.png"/>
-                    <pic:cNvPicPr/>
-                  </pic:nvPicPr>
-                  <pic:blipFill>
-                    <a:blip r:embed="rId31" cstate="print">
-                      <a:extLst>
-                        <a:ext uri="{28A0092B-C50C-407E-A947-70E740481C1C}">
-                          <a14:useLocalDpi xmlns:a14="http://schemas.microsoft.com/office/drawing/2010/main" val="0"/>
-                        </a:ext>
-                      </a:extLst>
-                    </a:blip>
-                    <a:stretch>
-                      <a:fillRect/>
-                    </a:stretch>
-                  </pic:blipFill>
-                  <pic:spPr>
-                    <a:xfrm>
-                      <a:off x="0" y="0"/>
-                      <a:ext cx="2670048" cy="2002536"/>
-                    </a:xfrm>
-                    <a:prstGeom prst="rect">
-                      <a:avLst/>
-                    </a:prstGeom>
-                  </pic:spPr>
-                </pic:pic>
-              </a:graphicData>
-            </a:graphic>
-          </wp:inline>
-        </w:drawing>
-      </w:r>
-      <w:r>
-        <w:rPr>
-          <w:noProof/>
-        </w:rPr>
-        <w:drawing>
-          <wp:inline distT="0" distB="0" distL="0" distR="0">
-            <wp:extent cx="2670048" cy="2002536"/>
-            <wp:effectExtent l="0" t="0" r="0" b="0"/>
-            <wp:docPr id="14" name="Picture 14"/>
-            <wp:cNvGraphicFramePr>
-              <a:graphicFrameLocks xmlns:a="http://schemas.openxmlformats.org/drawingml/2006/main" noChangeAspect="1"/>
-            </wp:cNvGraphicFramePr>
-            <a:graphic xmlns:a="http://schemas.openxmlformats.org/drawingml/2006/main">
-              <a:graphicData uri="http://schemas.openxmlformats.org/drawingml/2006/picture">
-                <pic:pic xmlns:pic="http://schemas.openxmlformats.org/drawingml/2006/picture">
-                  <pic:nvPicPr>
-                    <pic:cNvPr id="14" name="Two Tudor - New York, NY_powerHist.png"/>
-                    <pic:cNvPicPr/>
-                  </pic:nvPicPr>
-                  <pic:blipFill>
-                    <a:blip r:embed="rId32" cstate="print">
-                      <a:extLst>
-                        <a:ext uri="{28A0092B-C50C-407E-A947-70E740481C1C}">
-                          <a14:useLocalDpi xmlns:a14="http://schemas.microsoft.com/office/drawing/2010/main" val="0"/>
-                        </a:ext>
-                      </a:extLst>
-                    </a:blip>
-                    <a:stretch>
-                      <a:fillRect/>
-                    </a:stretch>
-                  </pic:blipFill>
-                  <pic:spPr>
-                    <a:xfrm>
-                      <a:off x="0" y="0"/>
-                      <a:ext cx="2670048" cy="2002536"/>
-                    </a:xfrm>
-                    <a:prstGeom prst="rect">
-                      <a:avLst/>
-                    </a:prstGeom>
-                  </pic:spPr>
-                </pic:pic>
-              </a:graphicData>
-            </a:graphic>
-          </wp:inline>
-        </w:drawing>
-      </w:r>
-      <w:r>
-        <w:rPr>
-          <w:noProof/>
-        </w:rPr>
-        <w:drawing>
-          <wp:inline distT="0" distB="0" distL="0" distR="0" wp14:anchorId="121598F0" wp14:editId="6198F458">
-            <wp:extent cx="2670048" cy="2002536"/>
-            <wp:effectExtent l="0" t="0" r="0" b="0"/>
-            <wp:docPr id="33" name="Picture 33"/>
-            <wp:cNvGraphicFramePr>
-              <a:graphicFrameLocks xmlns:a="http://schemas.openxmlformats.org/drawingml/2006/main" noChangeAspect="1"/>
-            </wp:cNvGraphicFramePr>
-            <a:graphic xmlns:a="http://schemas.openxmlformats.org/drawingml/2006/main">
-              <a:graphicData uri="http://schemas.openxmlformats.org/drawingml/2006/picture">
-                <pic:pic xmlns:pic="http://schemas.openxmlformats.org/drawingml/2006/picture">
-                  <pic:nvPicPr>
-                    <pic:cNvPr id="33" name="Ultra-Flex - Brooklyn, NY_energyPlot.png"/>
-                    <pic:cNvPicPr/>
-                  </pic:nvPicPr>
-                  <pic:blipFill>
-                    <a:blip r:embed="rId33" cstate="print">
-                      <a:extLst>
-                        <a:ext uri="{28A0092B-C50C-407E-A947-70E740481C1C}">
-                          <a14:useLocalDpi xmlns:a14="http://schemas.microsoft.com/office/drawing/2010/main" val="0"/>
-                        </a:ext>
-                      </a:extLst>
-                    </a:blip>
-                    <a:stretch>
-                      <a:fillRect/>
-                    </a:stretch>
-                  </pic:blipFill>
-                  <pic:spPr>
-                    <a:xfrm>
-                      <a:off x="0" y="0"/>
-                      <a:ext cx="2670048" cy="2002536"/>
-                    </a:xfrm>
-                    <a:prstGeom prst="rect">
-                      <a:avLst/>
-                    </a:prstGeom>
-                  </pic:spPr>
-                </pic:pic>
-              </a:graphicData>
-            </a:graphic>
-          </wp:inline>
-        </w:drawing>
-      </w:r>
-      <w:r>
-        <w:rPr>
-          <w:noProof/>
-        </w:rPr>
-        <w:drawing>
-          <wp:inline distT="0" distB="0" distL="0" distR="0" wp14:anchorId="43E2C6E9" wp14:editId="6DF5A48B">
-            <wp:extent cx="2670048" cy="2002536"/>
-            <wp:effectExtent l="0" t="0" r="0" b="0"/>
-            <wp:docPr id="34" name="Picture 34"/>
-            <wp:cNvGraphicFramePr>
-              <a:graphicFrameLocks xmlns:a="http://schemas.openxmlformats.org/drawingml/2006/main" noChangeAspect="1"/>
-            </wp:cNvGraphicFramePr>
-            <a:graphic xmlns:a="http://schemas.openxmlformats.org/drawingml/2006/main">
-              <a:graphicData uri="http://schemas.openxmlformats.org/drawingml/2006/picture">
-                <pic:pic xmlns:pic="http://schemas.openxmlformats.org/drawingml/2006/picture">
-                  <pic:nvPicPr>
-                    <pic:cNvPr id="34" name="Ultra-Flex - Brooklyn, NY_powerPlot.png"/>
-                    <pic:cNvPicPr/>
-                  </pic:nvPicPr>
-                  <pic:blipFill>
-                    <a:blip r:embed="rId34" cstate="print">
-                      <a:extLst>
-                        <a:ext uri="{28A0092B-C50C-407E-A947-70E740481C1C}">
-                          <a14:useLocalDpi xmlns:a14="http://schemas.microsoft.com/office/drawing/2010/main" val="0"/>
-                        </a:ext>
-                      </a:extLst>
-                    </a:blip>
-                    <a:stretch>
-                      <a:fillRect/>
-                    </a:stretch>
-                  </pic:blipFill>
-                  <pic:spPr>
-                    <a:xfrm>
-                      <a:off x="0" y="0"/>
-                      <a:ext cx="2670048" cy="2002536"/>
-                    </a:xfrm>
-                    <a:prstGeom prst="rect">
-                      <a:avLst/>
-                    </a:prstGeom>
-                  </pic:spPr>
-                </pic:pic>
-              </a:graphicData>
-            </a:graphic>
-          </wp:inline>
-        </w:drawing>
-      </w:r>
-      <w:r>
-        <w:rPr>
-          <w:noProof/>
-        </w:rPr>
-        <w:drawing>
-          <wp:inline distT="0" distB="0" distL="0" distR="0">
-            <wp:extent cx="2670048" cy="2002536"/>
-            <wp:effectExtent l="0" t="0" r="0" b="0"/>
-            <wp:docPr id="15" name="Picture 15"/>
-            <wp:cNvGraphicFramePr>
-              <a:graphicFrameLocks xmlns:a="http://schemas.openxmlformats.org/drawingml/2006/main" noChangeAspect="1"/>
-            </wp:cNvGraphicFramePr>
-            <a:graphic xmlns:a="http://schemas.openxmlformats.org/drawingml/2006/main">
-              <a:graphicData uri="http://schemas.openxmlformats.org/drawingml/2006/picture">
-                <pic:pic xmlns:pic="http://schemas.openxmlformats.org/drawingml/2006/picture">
-                  <pic:nvPicPr>
-                    <pic:cNvPr id="15" name="Ultra-Flex - Brooklyn, NY_energyHist.png"/>
-                    <pic:cNvPicPr/>
-                  </pic:nvPicPr>
-                  <pic:blipFill>
-                    <a:blip r:embed="rId35" cstate="print">
-                      <a:extLst>
-                        <a:ext uri="{28A0092B-C50C-407E-A947-70E740481C1C}">
-                          <a14:useLocalDpi xmlns:a14="http://schemas.microsoft.com/office/drawing/2010/main" val="0"/>
-                        </a:ext>
-                      </a:extLst>
-                    </a:blip>
-                    <a:stretch>
-                      <a:fillRect/>
-                    </a:stretch>
-                  </pic:blipFill>
-                  <pic:spPr>
-                    <a:xfrm>
-                      <a:off x="0" y="0"/>
-                      <a:ext cx="2670048" cy="2002536"/>
-                    </a:xfrm>
-                    <a:prstGeom prst="rect">
-                      <a:avLst/>
-                    </a:prstGeom>
-                  </pic:spPr>
-                </pic:pic>
-              </a:graphicData>
-            </a:graphic>
-          </wp:inline>
-        </w:drawing>
-      </w:r>
-      <w:r>
-        <w:rPr>
-          <w:noProof/>
-        </w:rPr>
-        <w:drawing>
-          <wp:inline distT="0" distB="0" distL="0" distR="0">
-            <wp:extent cx="2670048" cy="2002536"/>
-            <wp:effectExtent l="0" t="0" r="0" b="0"/>
-            <wp:docPr id="16" name="Picture 16"/>
-            <wp:cNvGraphicFramePr>
-              <a:graphicFrameLocks xmlns:a="http://schemas.openxmlformats.org/drawingml/2006/main" noChangeAspect="1"/>
-            </wp:cNvGraphicFramePr>
-            <a:graphic xmlns:a="http://schemas.openxmlformats.org/drawingml/2006/main">
-              <a:graphicData uri="http://schemas.openxmlformats.org/drawingml/2006/picture">
-                <pic:pic xmlns:pic="http://schemas.openxmlformats.org/drawingml/2006/picture">
-                  <pic:nvPicPr>
-                    <pic:cNvPr id="16" name="Ultra-Flex - Brooklyn, NY_powerHist.png"/>
-                    <pic:cNvPicPr/>
-                  </pic:nvPicPr>
-                  <pic:blipFill>
-                    <a:blip r:embed="rId36" cstate="print">
-                      <a:extLst>
-                        <a:ext uri="{28A0092B-C50C-407E-A947-70E740481C1C}">
-                          <a14:useLocalDpi xmlns:a14="http://schemas.microsoft.com/office/drawing/2010/main" val="0"/>
-                        </a:ext>
-                      </a:extLst>
-                    </a:blip>
-                    <a:stretch>
-                      <a:fillRect/>
-                    </a:stretch>
-                  </pic:blipFill>
-                  <pic:spPr>
-                    <a:xfrm>
-                      <a:off x="0" y="0"/>
-                      <a:ext cx="2670048" cy="2002536"/>
-                    </a:xfrm>
-                    <a:prstGeom prst="rect">
-                      <a:avLst/>
-                    </a:prstGeom>
-                  </pic:spPr>
-                </pic:pic>
-              </a:graphicData>
-            </a:graphic>
-          </wp:inline>
-        </w:drawing>
-      </w:r>
-      <w:r>
-        <w:rPr>
-          <w:noProof/>
-        </w:rPr>
-        <w:lastRenderedPageBreak/>
-        <w:drawing>
-          <wp:inline distT="0" distB="0" distL="0" distR="0" wp14:anchorId="762C524E" wp14:editId="1D5E6F4D">
-            <wp:extent cx="2670048" cy="2002536"/>
-            <wp:effectExtent l="0" t="0" r="0" b="0"/>
-            <wp:docPr id="35" name="Picture 35"/>
-            <wp:cNvGraphicFramePr>
-              <a:graphicFrameLocks xmlns:a="http://schemas.openxmlformats.org/drawingml/2006/main" noChangeAspect="1"/>
-            </wp:cNvGraphicFramePr>
-            <a:graphic xmlns:a="http://schemas.openxmlformats.org/drawingml/2006/main">
-              <a:graphicData uri="http://schemas.openxmlformats.org/drawingml/2006/picture">
-                <pic:pic xmlns:pic="http://schemas.openxmlformats.org/drawingml/2006/picture">
-                  <pic:nvPicPr>
-                    <pic:cNvPr id="35" name="Waldbaum's Supermarket - Hauppauge, NY_energyPlot.png"/>
-                    <pic:cNvPicPr/>
-                  </pic:nvPicPr>
-                  <pic:blipFill>
-                    <a:blip r:embed="rId37" cstate="print">
-                      <a:extLst>
-                        <a:ext uri="{28A0092B-C50C-407E-A947-70E740481C1C}">
-                          <a14:useLocalDpi xmlns:a14="http://schemas.microsoft.com/office/drawing/2010/main" val="0"/>
-                        </a:ext>
-                      </a:extLst>
-                    </a:blip>
-                    <a:stretch>
-                      <a:fillRect/>
-                    </a:stretch>
-                  </pic:blipFill>
-                  <pic:spPr>
-                    <a:xfrm>
-                      <a:off x="0" y="0"/>
-                      <a:ext cx="2670048" cy="2002536"/>
-                    </a:xfrm>
-                    <a:prstGeom prst="rect">
-                      <a:avLst/>
-                    </a:prstGeom>
-                  </pic:spPr>
-                </pic:pic>
-              </a:graphicData>
-            </a:graphic>
-          </wp:inline>
-        </w:drawing>
-      </w:r>
-      <w:r>
-        <w:rPr>
-          <w:noProof/>
-        </w:rPr>
-        <w:drawing>
-          <wp:inline distT="0" distB="0" distL="0" distR="0" wp14:anchorId="4AE0A547" wp14:editId="27317980">
-            <wp:extent cx="2670048" cy="2002536"/>
-            <wp:effectExtent l="0" t="0" r="0" b="0"/>
-            <wp:docPr id="36" name="Picture 36"/>
-            <wp:cNvGraphicFramePr>
-              <a:graphicFrameLocks xmlns:a="http://schemas.openxmlformats.org/drawingml/2006/main" noChangeAspect="1"/>
-            </wp:cNvGraphicFramePr>
-            <a:graphic xmlns:a="http://schemas.openxmlformats.org/drawingml/2006/main">
-              <a:graphicData uri="http://schemas.openxmlformats.org/drawingml/2006/picture">
-                <pic:pic xmlns:pic="http://schemas.openxmlformats.org/drawingml/2006/picture">
-                  <pic:nvPicPr>
-                    <pic:cNvPr id="36" name="Waldbaum's Supermarket - Hauppauge, NY_powerPlot.png"/>
-                    <pic:cNvPicPr/>
-                  </pic:nvPicPr>
-                  <pic:blipFill>
-                    <a:blip r:embed="rId38" cstate="print">
-                      <a:extLst>
-                        <a:ext uri="{28A0092B-C50C-407E-A947-70E740481C1C}">
-                          <a14:useLocalDpi xmlns:a14="http://schemas.microsoft.com/office/drawing/2010/main" val="0"/>
-                        </a:ext>
-                      </a:extLst>
-                    </a:blip>
-                    <a:stretch>
-                      <a:fillRect/>
-                    </a:stretch>
-                  </pic:blipFill>
-                  <pic:spPr>
-                    <a:xfrm>
-                      <a:off x="0" y="0"/>
-                      <a:ext cx="2670048" cy="2002536"/>
-                    </a:xfrm>
-                    <a:prstGeom prst="rect">
-                      <a:avLst/>
-                    </a:prstGeom>
-                  </pic:spPr>
-                </pic:pic>
-              </a:graphicData>
-            </a:graphic>
-          </wp:inline>
-        </w:drawing>
-      </w:r>
-      <w:r>
-        <w:rPr>
-          <w:noProof/>
-        </w:rPr>
-        <w:drawing>
-          <wp:inline distT="0" distB="0" distL="0" distR="0">
-            <wp:extent cx="2670048" cy="2002536"/>
-            <wp:effectExtent l="0" t="0" r="0" b="0"/>
-            <wp:docPr id="17" name="Picture 17"/>
-            <wp:cNvGraphicFramePr>
-              <a:graphicFrameLocks xmlns:a="http://schemas.openxmlformats.org/drawingml/2006/main" noChangeAspect="1"/>
-            </wp:cNvGraphicFramePr>
-            <a:graphic xmlns:a="http://schemas.openxmlformats.org/drawingml/2006/main">
-              <a:graphicData uri="http://schemas.openxmlformats.org/drawingml/2006/picture">
-                <pic:pic xmlns:pic="http://schemas.openxmlformats.org/drawingml/2006/picture">
-                  <pic:nvPicPr>
-                    <pic:cNvPr id="17" name="Waldbaum's Supermarket - Hauppauge, NY_energyHist.png"/>
-                    <pic:cNvPicPr/>
-                  </pic:nvPicPr>
-                  <pic:blipFill>
-                    <a:blip r:embed="rId39" cstate="print">
-                      <a:extLst>
-                        <a:ext uri="{28A0092B-C50C-407E-A947-70E740481C1C}">
-                          <a14:useLocalDpi xmlns:a14="http://schemas.microsoft.com/office/drawing/2010/main" val="0"/>
-                        </a:ext>
-                      </a:extLst>
-                    </a:blip>
-                    <a:stretch>
-                      <a:fillRect/>
-                    </a:stretch>
-                  </pic:blipFill>
-                  <pic:spPr>
-                    <a:xfrm>
-                      <a:off x="0" y="0"/>
-                      <a:ext cx="2670048" cy="2002536"/>
-                    </a:xfrm>
-                    <a:prstGeom prst="rect">
-                      <a:avLst/>
-                    </a:prstGeom>
-                  </pic:spPr>
-                </pic:pic>
-              </a:graphicData>
-            </a:graphic>
-          </wp:inline>
-        </w:drawing>
-      </w:r>
-      <w:r>
-        <w:rPr>
-          <w:noProof/>
-        </w:rPr>
-        <w:drawing>
-          <wp:inline distT="0" distB="0" distL="0" distR="0">
-            <wp:extent cx="2670048" cy="2002536"/>
-            <wp:effectExtent l="0" t="0" r="0" b="0"/>
-            <wp:docPr id="18" name="Picture 18"/>
-            <wp:cNvGraphicFramePr>
-              <a:graphicFrameLocks xmlns:a="http://schemas.openxmlformats.org/drawingml/2006/main" noChangeAspect="1"/>
-            </wp:cNvGraphicFramePr>
-            <a:graphic xmlns:a="http://schemas.openxmlformats.org/drawingml/2006/main">
-              <a:graphicData uri="http://schemas.openxmlformats.org/drawingml/2006/picture">
-                <pic:pic xmlns:pic="http://schemas.openxmlformats.org/drawingml/2006/picture">
-                  <pic:nvPicPr>
-                    <pic:cNvPr id="18" name="Waldbaum's Supermarket - Hauppauge, NY_powerHist.png"/>
-                    <pic:cNvPicPr/>
-                  </pic:nvPicPr>
-                  <pic:blipFill>
-                    <a:blip r:embed="rId40" cstate="print">
-                      <a:extLst>
-                        <a:ext uri="{28A0092B-C50C-407E-A947-70E740481C1C}">
-                          <a14:useLocalDpi xmlns:a14="http://schemas.microsoft.com/office/drawing/2010/main" val="0"/>
-                        </a:ext>
-                      </a:extLst>
-                    </a:blip>
-                    <a:stretch>
-                      <a:fillRect/>
-                    </a:stretch>
-                  </pic:blipFill>
-                  <pic:spPr>
-                    <a:xfrm>
-                      <a:off x="0" y="0"/>
-                      <a:ext cx="2670048" cy="2002536"/>
-                    </a:xfrm>
-                    <a:prstGeom prst="rect">
-                      <a:avLst/>
-                    </a:prstGeom>
-                  </pic:spPr>
-                </pic:pic>
-              </a:graphicData>
-            </a:graphic>
-          </wp:inline>
-        </w:drawing>
+      <w:bookmarkStart w:id="0" w:name="_GoBack"/>
+      <w:bookmarkEnd w:id="0"/>
+    </w:p>
+    <w:p/>
+    <w:p/>
+    <w:p>
+      <w:pPr>
+        <w:rPr>
+          <w:b/>
+        </w:rPr>
+      </w:pPr>
+      <w:r>
+        <w:rPr>
+          <w:b/>
+        </w:rPr>
+        <w:t>Turndown Ratios</w:t>
       </w:r>
     </w:p>
     <w:p/>
     <w:p>
-      <w:pPr>
-        <w:rPr>
-          <w:b/>
-        </w:rPr>
-      </w:pPr>
-      <w:r>
-        <w:rPr>
-          <w:b/>
-        </w:rPr>
-        <w:t>Turndown Ratios</w:t>
-      </w:r>
-    </w:p>
-    <w:p/>
-    <w:p>
       <w:r>
         <w:rPr>
           <w:noProof/>
         </w:rPr>
-        <w:lastRenderedPageBreak/>
         <w:drawing>
           <wp:inline distT="0" distB="0" distL="0" distR="0">
             <wp:extent cx="2926080" cy="7424928"/>
@@ -3174,7 +2346,7 @@
                     <pic:cNvPicPr/>
                   </pic:nvPicPr>
                   <pic:blipFill>
-                    <a:blip r:embed="rId41" cstate="print">
+                    <a:blip r:embed="rId23" cstate="print">
                       <a:extLst>
                         <a:ext uri="{28A0092B-C50C-407E-A947-70E740481C1C}">
                           <a14:useLocalDpi xmlns:a14="http://schemas.microsoft.com/office/drawing/2010/main" val="0"/>
@@ -3220,7 +2392,7 @@
                     <pic:cNvPicPr/>
                   </pic:nvPicPr>
                   <pic:blipFill>
-                    <a:blip r:embed="rId42" cstate="print">
+                    <a:blip r:embed="rId24" cstate="print">
                       <a:extLst>
                         <a:ext uri="{28A0092B-C50C-407E-A947-70E740481C1C}">
                           <a14:useLocalDpi xmlns:a14="http://schemas.microsoft.com/office/drawing/2010/main" val="0"/>
@@ -3258,7 +2430,7 @@
 </file>
 
 <file path=word/numbering.xml><?xml version="1.0" encoding="utf-8"?>
-<w:numbering xmlns:wpc="http://schemas.microsoft.com/office/word/2010/wordprocessingCanvas" xmlns:cx="http://schemas.microsoft.com/office/drawing/2014/chartex" xmlns:cx1="http://schemas.microsoft.com/office/drawing/2015/9/8/chartex" xmlns:cx2="http://schemas.microsoft.com/office/drawing/2015/10/21/chartex" xmlns:cx3="http://schemas.microsoft.com/office/drawing/2016/5/9/chartex" xmlns:cx4="http://schemas.microsoft.com/office/drawing/2016/5/10/chartex" xmlns:cx5="http://schemas.microsoft.com/office/drawing/2016/5/11/chartex" xmlns:cx6="http://schemas.microsoft.com/office/drawing/2016/5/12/chartex" xmlns:cx7="http://schemas.microsoft.com/office/drawing/2016/5/13/chartex" xmlns:cx8="http://schemas.microsoft.com/office/drawing/2016/5/14/chartex" xmlns:mc="http://schemas.openxmlformats.org/markup-compatibility/2006" xmlns:aink="http://schemas.microsoft.com/office/drawing/2016/ink" xmlns:am3d="http://schemas.microsoft.com/office/drawing/2017/model3d" xmlns:o="urn:schemas-microsoft-com:office:office" xmlns:r="http://schemas.openxmlformats.org/officeDocument/2006/relationships" xmlns:m="http://schemas.openxmlformats.org/officeDocument/2006/math" xmlns:v="urn:schemas-microsoft-com:vml" xmlns:wp14="http://schemas.microsoft.com/office/word/2010/wordprocessingDrawing" xmlns:wp="http://schemas.openxmlformats.org/drawingml/2006/wordprocessingDrawing" xmlns:w10="urn:schemas-microsoft-com:office:word" xmlns:w="http://schemas.openxmlformats.org/wordprocessingml/2006/main" xmlns:w14="http://schemas.microsoft.com/office/word/2010/wordml" xmlns:w15="http://schemas.microsoft.com/office/word/2012/wordml" xmlns:w16se="http://schemas.microsoft.com/office/word/2015/wordml/symex" xmlns:wpg="http://schemas.microsoft.com/office/word/2010/wordprocessingGroup" xmlns:wpi="http://schemas.microsoft.com/office/word/2010/wordprocessingInk" xmlns:wne="http://schemas.microsoft.com/office/word/2006/wordml" xmlns:wps="http://schemas.microsoft.com/office/word/2010/wordprocessingShape" mc:Ignorable="w14 w15 w16se wp14">
+<w:numbering xmlns:wpc="http://schemas.microsoft.com/office/word/2010/wordprocessingCanvas" xmlns:cx="http://schemas.microsoft.com/office/drawing/2014/chartex" xmlns:cx1="http://schemas.microsoft.com/office/drawing/2015/9/8/chartex" xmlns:cx2="http://schemas.microsoft.com/office/drawing/2015/10/21/chartex" xmlns:cx3="http://schemas.microsoft.com/office/drawing/2016/5/9/chartex" xmlns:cx4="http://schemas.microsoft.com/office/drawing/2016/5/10/chartex" xmlns:cx5="http://schemas.microsoft.com/office/drawing/2016/5/11/chartex" xmlns:cx6="http://schemas.microsoft.com/office/drawing/2016/5/12/chartex" xmlns:cx7="http://schemas.microsoft.com/office/drawing/2016/5/13/chartex" xmlns:cx8="http://schemas.microsoft.com/office/drawing/2016/5/14/chartex" xmlns:mc="http://schemas.openxmlformats.org/markup-compatibility/2006" xmlns:aink="http://schemas.microsoft.com/office/drawing/2016/ink" xmlns:am3d="http://schemas.microsoft.com/office/drawing/2017/model3d" xmlns:o="urn:schemas-microsoft-com:office:office" xmlns:r="http://schemas.openxmlformats.org/officeDocument/2006/relationships" xmlns:m="http://schemas.openxmlformats.org/officeDocument/2006/math" xmlns:v="urn:schemas-microsoft-com:vml" xmlns:wp14="http://schemas.microsoft.com/office/word/2010/wordprocessingDrawing" xmlns:wp="http://schemas.openxmlformats.org/drawingml/2006/wordprocessingDrawing" xmlns:w10="urn:schemas-microsoft-com:office:word" xmlns:w="http://schemas.openxmlformats.org/wordprocessingml/2006/main" xmlns:w14="http://schemas.microsoft.com/office/word/2010/wordml" xmlns:w15="http://schemas.microsoft.com/office/word/2012/wordml" xmlns:w16cid="http://schemas.microsoft.com/office/word/2016/wordml/cid" xmlns:w16se="http://schemas.microsoft.com/office/word/2015/wordml/symex" xmlns:wpg="http://schemas.microsoft.com/office/word/2010/wordprocessingGroup" xmlns:wpi="http://schemas.microsoft.com/office/word/2010/wordprocessingInk" xmlns:wne="http://schemas.microsoft.com/office/word/2006/wordml" xmlns:wps="http://schemas.microsoft.com/office/word/2010/wordprocessingShape" mc:Ignorable="w14 w15 w16se w16cid wp14">
   <w:abstractNum w:abstractNumId="0" w15:restartNumberingAfterBreak="0">
     <w:nsid w:val="4FE82F84"/>
     <w:multiLevelType w:val="hybridMultilevel"/>
@@ -3470,7 +2642,7 @@
 </file>
 
 <file path=word/styles.xml><?xml version="1.0" encoding="utf-8"?>
-<w:styles xmlns:mc="http://schemas.openxmlformats.org/markup-compatibility/2006" xmlns:r="http://schemas.openxmlformats.org/officeDocument/2006/relationships" xmlns:w="http://schemas.openxmlformats.org/wordprocessingml/2006/main" xmlns:w14="http://schemas.microsoft.com/office/word/2010/wordml" xmlns:w15="http://schemas.microsoft.com/office/word/2012/wordml" xmlns:w16se="http://schemas.microsoft.com/office/word/2015/wordml/symex" mc:Ignorable="w14 w15 w16se">
+<w:styles xmlns:mc="http://schemas.openxmlformats.org/markup-compatibility/2006" xmlns:r="http://schemas.openxmlformats.org/officeDocument/2006/relationships" xmlns:w="http://schemas.openxmlformats.org/wordprocessingml/2006/main" xmlns:w14="http://schemas.microsoft.com/office/word/2010/wordml" xmlns:w15="http://schemas.microsoft.com/office/word/2012/wordml" xmlns:w16cid="http://schemas.microsoft.com/office/word/2016/wordml/cid" xmlns:w16se="http://schemas.microsoft.com/office/word/2015/wordml/symex" mc:Ignorable="w14 w15 w16se w16cid">
   <w:docDefaults>
     <w:rPrDefault>
       <w:rPr>
@@ -3866,6 +3038,7 @@
   <w:style w:type="character" w:default="1" w:styleId="DefaultParagraphFont">
     <w:name w:val="Default Paragraph Font"/>
     <w:uiPriority w:val="1"/>
+    <w:semiHidden/>
     <w:unhideWhenUsed/>
   </w:style>
   <w:style w:type="table" w:default="1" w:styleId="TableNormal">

</xml_diff>

<commit_message>
progress report revision - average days
Average day plots included.
Added some explanation of the sub-hourly interval metric.
</commit_message>
<xml_diff>
--- a/BuildingDemandCharacterizationStudy-ProgressReport.docx
+++ b/BuildingDemandCharacterizationStudy-ProgressReport.docx
@@ -154,13 +154,8 @@
         <w:t>–</w:t>
       </w:r>
       <w:r>
-        <w:t xml:space="preserve"> </w:t>
-      </w:r>
-      <w:proofErr w:type="spellStart"/>
-      <w:r>
-        <w:t>EnergyPlus</w:t>
-      </w:r>
-      <w:proofErr w:type="spellEnd"/>
+        <w:t xml:space="preserve"> EnergyPlus</w:t>
+      </w:r>
       <w:r>
         <w:t>.</w:t>
       </w:r>
@@ -275,15 +270,7 @@
         <w:t xml:space="preserve"> data have been written.</w:t>
       </w:r>
       <w:r>
-        <w:t xml:space="preserve"> The results of running these functions on a few buildings from the NYSERDA database have been complied </w:t>
-      </w:r>
-      <w:proofErr w:type="gramStart"/>
-      <w:r>
-        <w:t>later on</w:t>
-      </w:r>
-      <w:proofErr w:type="gramEnd"/>
-      <w:r>
-        <w:t xml:space="preserve"> in this document. </w:t>
+        <w:t xml:space="preserve"> The results of running these functions on a few buildings from the NYSERDA database have been complied later on in this document. </w:t>
       </w:r>
       <w:r>
         <w:t xml:space="preserve">Workflow has </w:t>
@@ -322,15 +309,7 @@
         <w:t xml:space="preserve">for the NYSERDA buildings </w:t>
       </w:r>
       <w:r>
-        <w:t xml:space="preserve">to the </w:t>
-      </w:r>
-      <w:proofErr w:type="spellStart"/>
-      <w:r>
-        <w:t>EnergyPlus</w:t>
-      </w:r>
-      <w:proofErr w:type="spellEnd"/>
-      <w:r>
-        <w:t xml:space="preserve"> buildings, the process of making the necessary corrections </w:t>
+        <w:t xml:space="preserve">to the EnergyPlus buildings, the process of making the necessary corrections </w:t>
       </w:r>
       <w:r>
         <w:t xml:space="preserve">should be </w:t>
@@ -396,15 +375,7 @@
         <w:t xml:space="preserve"> building demand profiles.</w:t>
       </w:r>
       <w:r>
-        <w:t xml:space="preserve"> Not necessarily </w:t>
-      </w:r>
-      <w:proofErr w:type="gramStart"/>
-      <w:r>
-        <w:t>all of these</w:t>
-      </w:r>
-      <w:proofErr w:type="gramEnd"/>
-      <w:r>
-        <w:t xml:space="preserve"> metrics will be used, but if time permits, it would be nice to use all of them. The metrics that have functions written for them so far are the turndown ratio, minimum 95% range, outlier difference, and demand histogram.</w:t>
+        <w:t xml:space="preserve"> Not necessarily all of these metrics will be used, but if time permits, it would be nice to use all of them. The metrics that have functions written for them so far are the turndown ratio, minimum 95% range, outlier difference, and demand histogram.</w:t>
       </w:r>
       <w:r>
         <w:t xml:space="preserve"> It should be noted that</w:t>
@@ -701,15 +672,7 @@
           </w:tcPr>
           <w:p>
             <w:r>
-              <w:t>Peak Time (</w:t>
-            </w:r>
-            <w:proofErr w:type="spellStart"/>
-            <w:r>
-              <w:t>hrs</w:t>
-            </w:r>
-            <w:proofErr w:type="spellEnd"/>
-            <w:r>
-              <w:t>)</w:t>
+              <w:t>Peak Time (hrs)</w:t>
             </w:r>
           </w:p>
         </w:tc>
@@ -734,15 +697,7 @@
           </w:tcPr>
           <w:p>
             <w:r>
-              <w:t>Trough Time (</w:t>
-            </w:r>
-            <w:proofErr w:type="spellStart"/>
-            <w:r>
-              <w:t>hrs</w:t>
-            </w:r>
-            <w:proofErr w:type="spellEnd"/>
-            <w:r>
-              <w:t>)</w:t>
+              <w:t>Trough Time (hrs)</w:t>
             </w:r>
           </w:p>
         </w:tc>
@@ -767,15 +722,7 @@
           </w:tcPr>
           <w:p>
             <w:r>
-              <w:t>Maximum Ramp Rate to Peak (%/</w:t>
-            </w:r>
-            <w:proofErr w:type="spellStart"/>
-            <w:r>
-              <w:t>hr</w:t>
-            </w:r>
-            <w:proofErr w:type="spellEnd"/>
-            <w:r>
-              <w:t>)</w:t>
+              <w:t>Maximum Ramp Rate to Peak (%/hr)</w:t>
             </w:r>
           </w:p>
         </w:tc>
@@ -800,15 +747,7 @@
           </w:tcPr>
           <w:p>
             <w:r>
-              <w:t>Transience (%/</w:t>
-            </w:r>
-            <w:proofErr w:type="spellStart"/>
-            <w:r>
-              <w:t>hr</w:t>
-            </w:r>
-            <w:proofErr w:type="spellEnd"/>
-            <w:r>
-              <w:t>)</w:t>
+              <w:t>Transience (%/hr)</w:t>
             </w:r>
           </w:p>
         </w:tc>
@@ -873,15 +812,7 @@
           </w:tcPr>
           <w:p>
             <w:r>
-              <w:t>Maximum Slope Difference (%/</w:t>
-            </w:r>
-            <w:proofErr w:type="spellStart"/>
-            <w:r>
-              <w:t>hr</w:t>
-            </w:r>
-            <w:proofErr w:type="spellEnd"/>
-            <w:r>
-              <w:t>)</w:t>
+              <w:t>Maximum Slope Difference (%/hr)</w:t>
             </w:r>
           </w:p>
         </w:tc>
@@ -1008,15 +939,7 @@
           </w:tcPr>
           <w:p>
             <w:r>
-              <w:t>Annual Trend (kWh/</w:t>
-            </w:r>
-            <w:proofErr w:type="spellStart"/>
-            <w:r>
-              <w:t>hr</w:t>
-            </w:r>
-            <w:proofErr w:type="spellEnd"/>
-            <w:r>
-              <w:t>)</w:t>
+              <w:t>Annual Trend (kWh/hr)</w:t>
             </w:r>
           </w:p>
         </w:tc>
@@ -1041,15 +964,7 @@
           </w:tcPr>
           <w:p>
             <w:r>
-              <w:t>Time Unsteady (</w:t>
-            </w:r>
-            <w:proofErr w:type="spellStart"/>
-            <w:r>
-              <w:t>hrs</w:t>
-            </w:r>
-            <w:proofErr w:type="spellEnd"/>
-            <w:r>
-              <w:t>)</w:t>
+              <w:t>Time Unsteady (hrs)</w:t>
             </w:r>
           </w:p>
         </w:tc>
@@ -1074,7 +989,7 @@
           </w:tcPr>
           <w:p>
             <w:r>
-              <w:t>Noise</w:t>
+              <w:t>Data Standard Deviation</w:t>
             </w:r>
           </w:p>
         </w:tc>
@@ -1099,7 +1014,7 @@
           </w:tcPr>
           <w:p>
             <w:r>
-              <w:t>Measurement Noise</w:t>
+              <w:t>Sub-Hourly Variation</w:t>
             </w:r>
           </w:p>
         </w:tc>
@@ -1112,7 +1027,10 @@
               <w:t>Average of % Peak Power Demand minus % Peak Energy Demand values</w:t>
             </w:r>
             <w:r>
-              <w:t>. Comes from the fact that NYSERDA power demand values are given as the maximum value within one hour, whereas energy demand values are given as the average value within one hour.</w:t>
+              <w:t xml:space="preserve">. Comes from the </w:t>
+            </w:r>
+            <w:r>
+              <w:t>inherent difference between power and energy demand values from the NYSERDA database, described in the “Results” section.</w:t>
             </w:r>
           </w:p>
         </w:tc>
@@ -1240,15 +1158,7 @@
           </w:tcPr>
           <w:p>
             <w:r>
-              <w:t xml:space="preserve">L2-norm (sum of square errors). Errors are </w:t>
-            </w:r>
-            <w:proofErr w:type="gramStart"/>
-            <w:r>
-              <w:t>abs(</w:t>
-            </w:r>
-            <w:proofErr w:type="gramEnd"/>
-            <w:r>
-              <w:t>%electric - %heating)</w:t>
+              <w:t>L2-norm (sum of square errors). Errors are abs(%electric - %heating)</w:t>
             </w:r>
             <w:r>
               <w:t>.</w:t>
@@ -1274,15 +1184,7 @@
           </w:tcPr>
           <w:p>
             <w:r>
-              <w:t xml:space="preserve">L2-norm (sum of square errors). Errors are </w:t>
-            </w:r>
-            <w:proofErr w:type="gramStart"/>
-            <w:r>
-              <w:t>abs(</w:t>
-            </w:r>
-            <w:proofErr w:type="gramEnd"/>
-            <w:r>
-              <w:t>%electric - %cooling)</w:t>
+              <w:t>L2-norm (sum of square errors). Errors are abs(%electric - %cooling)</w:t>
             </w:r>
             <w:r>
               <w:t>.</w:t>
@@ -1318,15 +1220,7 @@
         <w:t xml:space="preserve">shown in the appendix of this document </w:t>
       </w:r>
       <w:r>
-        <w:t xml:space="preserve">have been obtained for nine of the thirty buildings selected from among the entire set of NYSERDA database files. These nine were selected prior to any filtering of data, and as such were selected </w:t>
-      </w:r>
-      <w:proofErr w:type="gramStart"/>
-      <w:r>
-        <w:t>on the basis of</w:t>
-      </w:r>
-      <w:proofErr w:type="gramEnd"/>
-      <w:r>
-        <w:t xml:space="preserve"> the relative “niceness” of their data. In other words, the data for these nine buildings do not contain any egregious outliers that would </w:t>
+        <w:t xml:space="preserve">have been obtained for nine of the thirty buildings selected from among the entire set of NYSERDA database files. These nine were selected prior to any filtering of data, and as such were selected on the basis of the relative “niceness” of their data. In other words, the data for these nine buildings do not contain any egregious outliers that would </w:t>
       </w:r>
       <w:r>
         <w:t xml:space="preserve">noticeably </w:t>
@@ -1335,22 +1229,13 @@
         <w:t>skew the results of statistical analyses performed on them.</w:t>
       </w:r>
       <w:r>
-        <w:t xml:space="preserve"> The analyses performed on this subset of buildings so far includes a histogram</w:t>
-      </w:r>
-      <w:r>
-        <w:t xml:space="preserve"> displaying the frequency of demand values</w:t>
-      </w:r>
-      <w:r>
-        <w:t xml:space="preserve">, </w:t>
-      </w:r>
-      <w:r>
-        <w:t xml:space="preserve">a plot of the </w:t>
-      </w:r>
-      <w:r>
-        <w:t>demand</w:t>
-      </w:r>
-      <w:r>
-        <w:t xml:space="preserve"> showing outliers based on the interquartile range, and lastly a set of box plots showing the distribution of each building’s daily turndown ratios.</w:t>
+        <w:t xml:space="preserve"> </w:t>
+      </w:r>
+      <w:r>
+        <w:t xml:space="preserve">The one exception is the last building, “Waldbaum’s Supermarket.” </w:t>
+      </w:r>
+      <w:r>
+        <w:t>Some filtering needs to be performed on the data for this building, which is apparent when looking at the demand plots and histograms.</w:t>
       </w:r>
     </w:p>
     <w:p>
@@ -1358,6 +1243,87 @@
         <w:ind w:firstLine="720"/>
       </w:pPr>
       <w:r>
+        <w:t xml:space="preserve">The analyses performed on this subset of buildings so far includes </w:t>
+      </w:r>
+      <w:r>
+        <w:t>a plot of the demand showing outliers based on the interquartile range</w:t>
+      </w:r>
+      <w:r>
+        <w:t xml:space="preserve">, </w:t>
+      </w:r>
+      <w:r>
+        <w:t>a histogram</w:t>
+      </w:r>
+      <w:r>
+        <w:t xml:space="preserve"> displaying the frequency of demand values</w:t>
+      </w:r>
+      <w:r>
+        <w:t>,</w:t>
+      </w:r>
+      <w:r>
+        <w:t xml:space="preserve"> a plot of the average day across the entire set of data,</w:t>
+      </w:r>
+      <w:r>
+        <w:t xml:space="preserve"> </w:t>
+      </w:r>
+      <w:r>
+        <w:t>and lastly a set of box plots showing the distribution of each building’s daily turndown ratios.</w:t>
+      </w:r>
+      <w:r>
+        <w:t xml:space="preserve"> Each of these metrics are shown for both the </w:t>
+      </w:r>
+      <w:r>
+        <w:t>energy demand and power demand.</w:t>
+      </w:r>
+    </w:p>
+    <w:p>
+      <w:pPr>
+        <w:ind w:firstLine="720"/>
+      </w:pPr>
+      <w:r>
+        <w:t xml:space="preserve">The reason that plots </w:t>
+      </w:r>
+      <w:r>
+        <w:t xml:space="preserve">of energy and demand </w:t>
+      </w:r>
+      <w:bookmarkStart w:id="0" w:name="_GoBack"/>
+      <w:bookmarkEnd w:id="0"/>
+      <w:r>
+        <w:t xml:space="preserve">differ slightly </w:t>
+      </w:r>
+      <w:r>
+        <w:t>has to do with the method of data collection. Both energy and power measurements were taken on sub-hourly intervals (typically either 1- or 15-minute intervals). For the energy demand, each hourly value seen in the plots in the appendix was obtained as the sum of the energy demand measurements at the sub-intervals. For the power demand, however, each hourly value was obtained as the maximum of all the sub-hourly measurements.</w:t>
+      </w:r>
+      <w:r>
+        <w:t xml:space="preserve"> Therefore, the hourly values for </w:t>
+      </w:r>
+      <w:r>
+        <w:t xml:space="preserve">power demand usually do not represent the average behavior of the building demand over the past hour. This variation between the power demand and energy demand can also be used as a measure of noise in real building demand if the sub-hourly measurement interval is known. This </w:t>
+      </w:r>
+      <w:r>
+        <w:t xml:space="preserve">is the </w:t>
+      </w:r>
+      <w:r>
+        <w:t>“</w:t>
+      </w:r>
+      <w:r>
+        <w:t>Sub-Hourly Variation</w:t>
+      </w:r>
+      <w:r>
+        <w:t>”</w:t>
+      </w:r>
+      <w:r>
+        <w:t xml:space="preserve"> metric referred to in the table of metrics</w:t>
+      </w:r>
+      <w:r>
+        <w:t>.</w:t>
+      </w:r>
+    </w:p>
+    <w:p>
+      <w:pPr>
+        <w:ind w:firstLine="720"/>
+      </w:pPr>
+      <w:r>
         <w:t xml:space="preserve">It is difficult to make any conclusions about the behavior of real buildings versus simulated buildings at this point, since simulated buildings have not been tested yet, but there are a couple observations that can be gathered from these initial results. </w:t>
       </w:r>
       <w:r>
@@ -1373,15 +1339,7 @@
         <w:t xml:space="preserve"> observation is that the turndown ratios of real buildings seem to skew more on the high side than the low side. </w:t>
       </w:r>
       <w:r>
-        <w:t xml:space="preserve">Since the base demand for buildings generally doesn’t change as much as the peak demand for any set of given days, this observation suggests that it is safe to assume the peak demand will be higher at some point than the peak demand that was designed for. </w:t>
-      </w:r>
-      <w:proofErr w:type="gramStart"/>
-      <w:r>
-        <w:t>Both of these</w:t>
-      </w:r>
-      <w:proofErr w:type="gramEnd"/>
-      <w:r>
-        <w:t xml:space="preserve"> observations are </w:t>
+        <w:t xml:space="preserve">Since the base demand for buildings generally doesn’t change as much as the peak demand for any set of given days, this observation suggests that it is safe to assume the peak demand will be higher at some point than the peak demand that was designed for. Both of these observations are </w:t>
       </w:r>
       <w:r>
         <w:t>to be expected of real buildings, so it will be important to look out for this same behavior in simulated buildings.</w:t>
@@ -1410,7 +1368,11 @@
         <w:ind w:firstLine="720"/>
       </w:pPr>
       <w:r>
-        <w:t>The obvious next steps in this study are to gather some data for simulated buildings and to finish writing the series of characterization metrics. Of especial importance are the metrics that reveal information about the noise in real building data. Therefore, the focus going forward will be on getting simulated building data and comparing measurements of noise between real and simulated data.</w:t>
+        <w:t xml:space="preserve">The obvious next steps in this study are to gather some data for simulated buildings and to finish writing the series of characterization metrics. Of especial importance are the metrics </w:t>
+      </w:r>
+      <w:r>
+        <w:lastRenderedPageBreak/>
+        <w:t>that reveal information about the noise in real building data. Therefore, the focus going forward will be on getting simulated building data and comparing measurements of noise between real and simulated data.</w:t>
       </w:r>
     </w:p>
     <w:p/>
@@ -2306,8 +2268,6 @@
           </wp:inline>
         </w:drawing>
       </w:r>
-      <w:bookmarkStart w:id="0" w:name="_GoBack"/>
-      <w:bookmarkEnd w:id="0"/>
     </w:p>
     <w:p/>
     <w:p/>

</xml_diff>